<commit_message>
Update UsefulLinks with DataBase info
</commit_message>
<xml_diff>
--- a/Lectures/UsefulLinks.docx
+++ b/Lectures/UsefulLinks.docx
@@ -1,6 +1,6 @@
 
 <file path=word/document.xml><?xml version="1.0" encoding="utf-8"?>
-<w:document xmlns:wpc="http://schemas.microsoft.com/office/word/2010/wordprocessingCanvas" xmlns:cx="http://schemas.microsoft.com/office/drawing/2014/chartex" xmlns:mc="http://schemas.openxmlformats.org/markup-compatibility/2006" xmlns:o="urn:schemas-microsoft-com:office:office" xmlns:r="http://schemas.openxmlformats.org/officeDocument/2006/relationships" xmlns:m="http://schemas.openxmlformats.org/officeDocument/2006/math" xmlns:v="urn:schemas-microsoft-com:vml" xmlns:wp14="http://schemas.microsoft.com/office/word/2010/wordprocessingDrawing" xmlns:wp="http://schemas.openxmlformats.org/drawingml/2006/wordprocessingDrawing" xmlns:w10="urn:schemas-microsoft-com:office:word" xmlns:w="http://schemas.openxmlformats.org/wordprocessingml/2006/main" xmlns:w14="http://schemas.microsoft.com/office/word/2010/wordml" xmlns:w15="http://schemas.microsoft.com/office/word/2012/wordml" xmlns:w16se="http://schemas.microsoft.com/office/word/2015/wordml/symex" xmlns:wpg="http://schemas.microsoft.com/office/word/2010/wordprocessingGroup" xmlns:wpi="http://schemas.microsoft.com/office/word/2010/wordprocessingInk" xmlns:wne="http://schemas.microsoft.com/office/word/2006/wordml" xmlns:wps="http://schemas.microsoft.com/office/word/2010/wordprocessingShape" mc:Ignorable="w14 w15 w16se wp14">
+<w:document xmlns:wpc="http://schemas.microsoft.com/office/word/2010/wordprocessingCanvas" xmlns:mc="http://schemas.openxmlformats.org/markup-compatibility/2006" xmlns:o="urn:schemas-microsoft-com:office:office" xmlns:r="http://schemas.openxmlformats.org/officeDocument/2006/relationships" xmlns:m="http://schemas.openxmlformats.org/officeDocument/2006/math" xmlns:v="urn:schemas-microsoft-com:vml" xmlns:wp14="http://schemas.microsoft.com/office/word/2010/wordprocessingDrawing" xmlns:wp="http://schemas.openxmlformats.org/drawingml/2006/wordprocessingDrawing" xmlns:w10="urn:schemas-microsoft-com:office:word" xmlns:w="http://schemas.openxmlformats.org/wordprocessingml/2006/main" xmlns:w14="http://schemas.microsoft.com/office/word/2010/wordml" xmlns:w15="http://schemas.microsoft.com/office/word/2012/wordml" xmlns:wpg="http://schemas.microsoft.com/office/word/2010/wordprocessingGroup" xmlns:wpi="http://schemas.microsoft.com/office/word/2010/wordprocessingInk" xmlns:wne="http://schemas.microsoft.com/office/word/2006/wordml" xmlns:wps="http://schemas.microsoft.com/office/word/2010/wordprocessingShape" mc:Ignorable="w14 w15 wp14">
   <w:body>
     <w:p>
       <w:pPr>
@@ -22,7 +22,7 @@
     </w:p>
     <w:p>
       <w:pPr>
-        <w:pStyle w:val="a4"/>
+        <w:pStyle w:val="ListParagraph"/>
         <w:numPr>
           <w:ilvl w:val="0"/>
           <w:numId w:val="2"/>
@@ -52,7 +52,6 @@
         </w:rPr>
         <w:t xml:space="preserve"> </w:t>
       </w:r>
-      <w:proofErr w:type="spellStart"/>
       <w:r>
         <w:rPr>
           <w:rFonts w:ascii="Times New Roman" w:hAnsi="Times New Roman" w:cs="Times New Roman"/>
@@ -61,7 +60,6 @@
         </w:rPr>
         <w:t>Лутц</w:t>
       </w:r>
-      <w:proofErr w:type="spellEnd"/>
       <w:r>
         <w:rPr>
           <w:rFonts w:ascii="Times New Roman" w:hAnsi="Times New Roman" w:cs="Times New Roman"/>
@@ -86,39 +84,12 @@
           <w:szCs w:val="24"/>
           <w:lang w:val="en-US"/>
         </w:rPr>
-        <w:t xml:space="preserve"> Python"</w:t>
-      </w:r>
-      <w:r>
-        <w:rPr>
-          <w:rFonts w:ascii="Times New Roman" w:hAnsi="Times New Roman" w:cs="Times New Roman"/>
-          <w:sz w:val="24"/>
-          <w:szCs w:val="24"/>
-          <w:lang w:val="en-US"/>
-        </w:rPr>
-        <w:t xml:space="preserve"> (</w:t>
-      </w:r>
-      <w:r>
-        <w:rPr>
-          <w:rFonts w:ascii="Times New Roman" w:hAnsi="Times New Roman" w:cs="Times New Roman"/>
-          <w:sz w:val="24"/>
-          <w:szCs w:val="24"/>
-          <w:lang w:val="en-US"/>
-        </w:rPr>
-        <w:t>"Learning Python"</w:t>
-      </w:r>
-      <w:r>
-        <w:rPr>
-          <w:rFonts w:ascii="Times New Roman" w:hAnsi="Times New Roman" w:cs="Times New Roman"/>
-          <w:sz w:val="24"/>
-          <w:szCs w:val="24"/>
-          <w:lang w:val="en-US"/>
-        </w:rPr>
-        <w:t>)</w:t>
+        <w:t xml:space="preserve"> Python" ("Learning Python")</w:t>
       </w:r>
     </w:p>
     <w:p>
       <w:pPr>
-        <w:pStyle w:val="a4"/>
+        <w:pStyle w:val="ListParagraph"/>
         <w:numPr>
           <w:ilvl w:val="0"/>
           <w:numId w:val="2"/>
@@ -177,7 +148,7 @@
       <w:hyperlink r:id="rId5" w:history="1">
         <w:r>
           <w:rPr>
-            <w:rStyle w:val="a3"/>
+            <w:rStyle w:val="Hyperlink"/>
             <w:rFonts w:ascii="Times New Roman" w:hAnsi="Times New Roman" w:cs="Times New Roman"/>
             <w:sz w:val="24"/>
             <w:szCs w:val="24"/>
@@ -198,7 +169,7 @@
     </w:p>
     <w:p>
       <w:pPr>
-        <w:pStyle w:val="a4"/>
+        <w:pStyle w:val="ListParagraph"/>
         <w:numPr>
           <w:ilvl w:val="0"/>
           <w:numId w:val="2"/>
@@ -216,20 +187,12 @@
           <w:sz w:val="24"/>
           <w:szCs w:val="24"/>
         </w:rPr>
-        <w:t>Документация к языку</w:t>
-      </w:r>
-      <w:r>
-        <w:rPr>
-          <w:rFonts w:ascii="Times New Roman" w:hAnsi="Times New Roman" w:cs="Times New Roman"/>
-          <w:sz w:val="24"/>
-          <w:szCs w:val="24"/>
-        </w:rPr>
-        <w:t xml:space="preserve"> </w:t>
+        <w:t xml:space="preserve">Документация к языку </w:t>
       </w:r>
       <w:hyperlink r:id="rId6" w:history="1">
         <w:r>
           <w:rPr>
-            <w:rStyle w:val="a3"/>
+            <w:rStyle w:val="Hyperlink"/>
             <w:rFonts w:ascii="Times New Roman" w:hAnsi="Times New Roman" w:cs="Times New Roman"/>
             <w:sz w:val="24"/>
             <w:szCs w:val="24"/>
@@ -248,7 +211,7 @@
     </w:p>
     <w:p>
       <w:pPr>
-        <w:pStyle w:val="a4"/>
+        <w:pStyle w:val="ListParagraph"/>
         <w:numPr>
           <w:ilvl w:val="0"/>
           <w:numId w:val="2"/>
@@ -283,22 +246,12 @@
           <w:sz w:val="24"/>
           <w:szCs w:val="24"/>
         </w:rPr>
-        <w:t>д</w:t>
-      </w:r>
-      <w:bookmarkStart w:id="0" w:name="_GoBack"/>
-      <w:bookmarkEnd w:id="0"/>
-      <w:r>
-        <w:rPr>
-          <w:rFonts w:ascii="Times New Roman" w:hAnsi="Times New Roman" w:cs="Times New Roman"/>
-          <w:sz w:val="24"/>
-          <w:szCs w:val="24"/>
-        </w:rPr>
-        <w:t xml:space="preserve">ля начинающих </w:t>
+        <w:t xml:space="preserve">для начинающих </w:t>
       </w:r>
       <w:hyperlink r:id="rId7" w:history="1">
         <w:r>
           <w:rPr>
-            <w:rStyle w:val="a3"/>
+            <w:rStyle w:val="Hyperlink"/>
             <w:rFonts w:ascii="Times New Roman" w:hAnsi="Times New Roman" w:cs="Times New Roman"/>
             <w:sz w:val="24"/>
             <w:szCs w:val="24"/>
@@ -360,7 +313,7 @@
       <w:hyperlink r:id="rId8" w:history="1">
         <w:r>
           <w:rPr>
-            <w:rStyle w:val="a3"/>
+            <w:rStyle w:val="Hyperlink"/>
             <w:rFonts w:ascii="Times New Roman" w:hAnsi="Times New Roman" w:cs="Times New Roman"/>
             <w:sz w:val="24"/>
             <w:szCs w:val="24"/>
@@ -370,7 +323,7 @@
         </w:r>
         <w:r>
           <w:rPr>
-            <w:rStyle w:val="a3"/>
+            <w:rStyle w:val="Hyperlink"/>
             <w:rFonts w:ascii="Times New Roman" w:hAnsi="Times New Roman" w:cs="Times New Roman"/>
             <w:sz w:val="24"/>
             <w:szCs w:val="24"/>
@@ -380,7 +333,7 @@
         <w:proofErr w:type="spellStart"/>
         <w:r>
           <w:rPr>
-            <w:rStyle w:val="a3"/>
+            <w:rStyle w:val="Hyperlink"/>
             <w:rFonts w:ascii="Times New Roman" w:hAnsi="Times New Roman" w:cs="Times New Roman"/>
             <w:sz w:val="24"/>
             <w:szCs w:val="24"/>
@@ -391,7 +344,7 @@
         <w:proofErr w:type="spellEnd"/>
         <w:r>
           <w:rPr>
-            <w:rStyle w:val="a3"/>
+            <w:rStyle w:val="Hyperlink"/>
             <w:rFonts w:ascii="Times New Roman" w:hAnsi="Times New Roman" w:cs="Times New Roman"/>
             <w:sz w:val="24"/>
             <w:szCs w:val="24"/>
@@ -401,7 +354,7 @@
         <w:proofErr w:type="spellStart"/>
         <w:r>
           <w:rPr>
-            <w:rStyle w:val="a3"/>
+            <w:rStyle w:val="Hyperlink"/>
             <w:rFonts w:ascii="Times New Roman" w:hAnsi="Times New Roman" w:cs="Times New Roman"/>
             <w:sz w:val="24"/>
             <w:szCs w:val="24"/>
@@ -412,7 +365,7 @@
         <w:proofErr w:type="spellEnd"/>
         <w:r>
           <w:rPr>
-            <w:rStyle w:val="a3"/>
+            <w:rStyle w:val="Hyperlink"/>
             <w:rFonts w:ascii="Times New Roman" w:hAnsi="Times New Roman" w:cs="Times New Roman"/>
             <w:sz w:val="24"/>
             <w:szCs w:val="24"/>
@@ -421,7 +374,7 @@
         </w:r>
         <w:r>
           <w:rPr>
-            <w:rStyle w:val="a3"/>
+            <w:rStyle w:val="Hyperlink"/>
             <w:rFonts w:ascii="Times New Roman" w:hAnsi="Times New Roman" w:cs="Times New Roman"/>
             <w:sz w:val="24"/>
             <w:szCs w:val="24"/>
@@ -431,7 +384,7 @@
         </w:r>
         <w:r>
           <w:rPr>
-            <w:rStyle w:val="a3"/>
+            <w:rStyle w:val="Hyperlink"/>
             <w:rFonts w:ascii="Times New Roman" w:hAnsi="Times New Roman" w:cs="Times New Roman"/>
             <w:sz w:val="24"/>
             <w:szCs w:val="24"/>
@@ -440,7 +393,7 @@
         </w:r>
         <w:r>
           <w:rPr>
-            <w:rStyle w:val="a3"/>
+            <w:rStyle w:val="Hyperlink"/>
             <w:rFonts w:ascii="Times New Roman" w:hAnsi="Times New Roman" w:cs="Times New Roman"/>
             <w:sz w:val="24"/>
             <w:szCs w:val="24"/>
@@ -450,7 +403,7 @@
         </w:r>
         <w:r>
           <w:rPr>
-            <w:rStyle w:val="a3"/>
+            <w:rStyle w:val="Hyperlink"/>
             <w:rFonts w:ascii="Times New Roman" w:hAnsi="Times New Roman" w:cs="Times New Roman"/>
             <w:sz w:val="24"/>
             <w:szCs w:val="24"/>
@@ -459,7 +412,7 @@
         </w:r>
         <w:r>
           <w:rPr>
-            <w:rStyle w:val="a3"/>
+            <w:rStyle w:val="Hyperlink"/>
             <w:rFonts w:ascii="Times New Roman" w:hAnsi="Times New Roman" w:cs="Times New Roman"/>
             <w:sz w:val="24"/>
             <w:szCs w:val="24"/>
@@ -469,7 +422,7 @@
         </w:r>
         <w:r>
           <w:rPr>
-            <w:rStyle w:val="a3"/>
+            <w:rStyle w:val="Hyperlink"/>
             <w:rFonts w:ascii="Times New Roman" w:hAnsi="Times New Roman" w:cs="Times New Roman"/>
             <w:sz w:val="24"/>
             <w:szCs w:val="24"/>
@@ -478,7 +431,7 @@
         </w:r>
         <w:r>
           <w:rPr>
-            <w:rStyle w:val="a3"/>
+            <w:rStyle w:val="Hyperlink"/>
             <w:rFonts w:ascii="Times New Roman" w:hAnsi="Times New Roman" w:cs="Times New Roman"/>
             <w:sz w:val="24"/>
             <w:szCs w:val="24"/>
@@ -488,7 +441,7 @@
         </w:r>
         <w:r>
           <w:rPr>
-            <w:rStyle w:val="a3"/>
+            <w:rStyle w:val="Hyperlink"/>
             <w:rFonts w:ascii="Times New Roman" w:hAnsi="Times New Roman" w:cs="Times New Roman"/>
             <w:sz w:val="24"/>
             <w:szCs w:val="24"/>
@@ -497,7 +450,7 @@
         </w:r>
         <w:r>
           <w:rPr>
-            <w:rStyle w:val="a3"/>
+            <w:rStyle w:val="Hyperlink"/>
             <w:rFonts w:ascii="Times New Roman" w:hAnsi="Times New Roman" w:cs="Times New Roman"/>
             <w:sz w:val="24"/>
             <w:szCs w:val="24"/>
@@ -507,7 +460,7 @@
         </w:r>
         <w:r>
           <w:rPr>
-            <w:rStyle w:val="a3"/>
+            <w:rStyle w:val="Hyperlink"/>
             <w:rFonts w:ascii="Times New Roman" w:hAnsi="Times New Roman" w:cs="Times New Roman"/>
             <w:sz w:val="24"/>
             <w:szCs w:val="24"/>
@@ -516,7 +469,7 @@
         </w:r>
         <w:r>
           <w:rPr>
-            <w:rStyle w:val="a3"/>
+            <w:rStyle w:val="Hyperlink"/>
             <w:rFonts w:ascii="Times New Roman" w:hAnsi="Times New Roman" w:cs="Times New Roman"/>
             <w:sz w:val="24"/>
             <w:szCs w:val="24"/>
@@ -526,7 +479,7 @@
         </w:r>
         <w:r>
           <w:rPr>
-            <w:rStyle w:val="a3"/>
+            <w:rStyle w:val="Hyperlink"/>
             <w:rFonts w:ascii="Times New Roman" w:hAnsi="Times New Roman" w:cs="Times New Roman"/>
             <w:sz w:val="24"/>
             <w:szCs w:val="24"/>
@@ -535,7 +488,7 @@
         </w:r>
         <w:r>
           <w:rPr>
-            <w:rStyle w:val="a3"/>
+            <w:rStyle w:val="Hyperlink"/>
             <w:rFonts w:ascii="Times New Roman" w:hAnsi="Times New Roman" w:cs="Times New Roman"/>
             <w:sz w:val="24"/>
             <w:szCs w:val="24"/>
@@ -545,7 +498,7 @@
         </w:r>
         <w:r>
           <w:rPr>
-            <w:rStyle w:val="a3"/>
+            <w:rStyle w:val="Hyperlink"/>
             <w:rFonts w:ascii="Times New Roman" w:hAnsi="Times New Roman" w:cs="Times New Roman"/>
             <w:sz w:val="24"/>
             <w:szCs w:val="24"/>
@@ -554,7 +507,7 @@
         </w:r>
         <w:r>
           <w:rPr>
-            <w:rStyle w:val="a3"/>
+            <w:rStyle w:val="Hyperlink"/>
             <w:rFonts w:ascii="Times New Roman" w:hAnsi="Times New Roman" w:cs="Times New Roman"/>
             <w:sz w:val="24"/>
             <w:szCs w:val="24"/>
@@ -564,7 +517,7 @@
         </w:r>
         <w:r>
           <w:rPr>
-            <w:rStyle w:val="a3"/>
+            <w:rStyle w:val="Hyperlink"/>
             <w:rFonts w:ascii="Times New Roman" w:hAnsi="Times New Roman" w:cs="Times New Roman"/>
             <w:sz w:val="24"/>
             <w:szCs w:val="24"/>
@@ -573,7 +526,7 @@
         </w:r>
         <w:r>
           <w:rPr>
-            <w:rStyle w:val="a3"/>
+            <w:rStyle w:val="Hyperlink"/>
             <w:rFonts w:ascii="Times New Roman" w:hAnsi="Times New Roman" w:cs="Times New Roman"/>
             <w:sz w:val="24"/>
             <w:szCs w:val="24"/>
@@ -583,7 +536,7 @@
         </w:r>
         <w:r>
           <w:rPr>
-            <w:rStyle w:val="a3"/>
+            <w:rStyle w:val="Hyperlink"/>
             <w:rFonts w:ascii="Times New Roman" w:hAnsi="Times New Roman" w:cs="Times New Roman"/>
             <w:sz w:val="24"/>
             <w:szCs w:val="24"/>
@@ -592,7 +545,7 @@
         </w:r>
         <w:r>
           <w:rPr>
-            <w:rStyle w:val="a3"/>
+            <w:rStyle w:val="Hyperlink"/>
             <w:rFonts w:ascii="Times New Roman" w:hAnsi="Times New Roman" w:cs="Times New Roman"/>
             <w:sz w:val="24"/>
             <w:szCs w:val="24"/>
@@ -602,7 +555,7 @@
         </w:r>
         <w:r>
           <w:rPr>
-            <w:rStyle w:val="a3"/>
+            <w:rStyle w:val="Hyperlink"/>
             <w:rFonts w:ascii="Times New Roman" w:hAnsi="Times New Roman" w:cs="Times New Roman"/>
             <w:sz w:val="24"/>
             <w:szCs w:val="24"/>
@@ -611,7 +564,7 @@
         </w:r>
         <w:r>
           <w:rPr>
-            <w:rStyle w:val="a3"/>
+            <w:rStyle w:val="Hyperlink"/>
             <w:rFonts w:ascii="Times New Roman" w:hAnsi="Times New Roman" w:cs="Times New Roman"/>
             <w:sz w:val="24"/>
             <w:szCs w:val="24"/>
@@ -621,7 +574,7 @@
         </w:r>
         <w:r>
           <w:rPr>
-            <w:rStyle w:val="a3"/>
+            <w:rStyle w:val="Hyperlink"/>
             <w:rFonts w:ascii="Times New Roman" w:hAnsi="Times New Roman" w:cs="Times New Roman"/>
             <w:sz w:val="24"/>
             <w:szCs w:val="24"/>
@@ -630,7 +583,7 @@
         </w:r>
         <w:r>
           <w:rPr>
-            <w:rStyle w:val="a3"/>
+            <w:rStyle w:val="Hyperlink"/>
             <w:rFonts w:ascii="Times New Roman" w:hAnsi="Times New Roman" w:cs="Times New Roman"/>
             <w:sz w:val="24"/>
             <w:szCs w:val="24"/>
@@ -640,7 +593,7 @@
         </w:r>
         <w:r>
           <w:rPr>
-            <w:rStyle w:val="a3"/>
+            <w:rStyle w:val="Hyperlink"/>
             <w:rFonts w:ascii="Times New Roman" w:hAnsi="Times New Roman" w:cs="Times New Roman"/>
             <w:sz w:val="24"/>
             <w:szCs w:val="24"/>
@@ -649,7 +602,7 @@
         </w:r>
         <w:r>
           <w:rPr>
-            <w:rStyle w:val="a3"/>
+            <w:rStyle w:val="Hyperlink"/>
             <w:rFonts w:ascii="Times New Roman" w:hAnsi="Times New Roman" w:cs="Times New Roman"/>
             <w:sz w:val="24"/>
             <w:szCs w:val="24"/>
@@ -659,7 +612,7 @@
         </w:r>
         <w:r>
           <w:rPr>
-            <w:rStyle w:val="a3"/>
+            <w:rStyle w:val="Hyperlink"/>
             <w:rFonts w:ascii="Times New Roman" w:hAnsi="Times New Roman" w:cs="Times New Roman"/>
             <w:sz w:val="24"/>
             <w:szCs w:val="24"/>
@@ -668,7 +621,7 @@
         </w:r>
         <w:r>
           <w:rPr>
-            <w:rStyle w:val="a3"/>
+            <w:rStyle w:val="Hyperlink"/>
             <w:rFonts w:ascii="Times New Roman" w:hAnsi="Times New Roman" w:cs="Times New Roman"/>
             <w:sz w:val="24"/>
             <w:szCs w:val="24"/>
@@ -678,7 +631,7 @@
         </w:r>
         <w:r>
           <w:rPr>
-            <w:rStyle w:val="a3"/>
+            <w:rStyle w:val="Hyperlink"/>
             <w:rFonts w:ascii="Times New Roman" w:hAnsi="Times New Roman" w:cs="Times New Roman"/>
             <w:sz w:val="24"/>
             <w:szCs w:val="24"/>
@@ -687,7 +640,7 @@
         </w:r>
         <w:r>
           <w:rPr>
-            <w:rStyle w:val="a3"/>
+            <w:rStyle w:val="Hyperlink"/>
             <w:rFonts w:ascii="Times New Roman" w:hAnsi="Times New Roman" w:cs="Times New Roman"/>
             <w:sz w:val="24"/>
             <w:szCs w:val="24"/>
@@ -697,7 +650,7 @@
         </w:r>
         <w:r>
           <w:rPr>
-            <w:rStyle w:val="a3"/>
+            <w:rStyle w:val="Hyperlink"/>
             <w:rFonts w:ascii="Times New Roman" w:hAnsi="Times New Roman" w:cs="Times New Roman"/>
             <w:sz w:val="24"/>
             <w:szCs w:val="24"/>
@@ -706,7 +659,7 @@
         </w:r>
         <w:r>
           <w:rPr>
-            <w:rStyle w:val="a3"/>
+            <w:rStyle w:val="Hyperlink"/>
             <w:rFonts w:ascii="Times New Roman" w:hAnsi="Times New Roman" w:cs="Times New Roman"/>
             <w:sz w:val="24"/>
             <w:szCs w:val="24"/>
@@ -716,7 +669,7 @@
         </w:r>
         <w:r>
           <w:rPr>
-            <w:rStyle w:val="a3"/>
+            <w:rStyle w:val="Hyperlink"/>
             <w:rFonts w:ascii="Times New Roman" w:hAnsi="Times New Roman" w:cs="Times New Roman"/>
             <w:sz w:val="24"/>
             <w:szCs w:val="24"/>
@@ -725,7 +678,7 @@
         </w:r>
         <w:r>
           <w:rPr>
-            <w:rStyle w:val="a3"/>
+            <w:rStyle w:val="Hyperlink"/>
             <w:rFonts w:ascii="Times New Roman" w:hAnsi="Times New Roman" w:cs="Times New Roman"/>
             <w:sz w:val="24"/>
             <w:szCs w:val="24"/>
@@ -735,7 +688,7 @@
         </w:r>
         <w:r>
           <w:rPr>
-            <w:rStyle w:val="a3"/>
+            <w:rStyle w:val="Hyperlink"/>
             <w:rFonts w:ascii="Times New Roman" w:hAnsi="Times New Roman" w:cs="Times New Roman"/>
             <w:sz w:val="24"/>
             <w:szCs w:val="24"/>
@@ -744,7 +697,7 @@
         </w:r>
         <w:r>
           <w:rPr>
-            <w:rStyle w:val="a3"/>
+            <w:rStyle w:val="Hyperlink"/>
             <w:rFonts w:ascii="Times New Roman" w:hAnsi="Times New Roman" w:cs="Times New Roman"/>
             <w:sz w:val="24"/>
             <w:szCs w:val="24"/>
@@ -754,7 +707,7 @@
         </w:r>
         <w:r>
           <w:rPr>
-            <w:rStyle w:val="a3"/>
+            <w:rStyle w:val="Hyperlink"/>
             <w:rFonts w:ascii="Times New Roman" w:hAnsi="Times New Roman" w:cs="Times New Roman"/>
             <w:sz w:val="24"/>
             <w:szCs w:val="24"/>
@@ -763,7 +716,7 @@
         </w:r>
         <w:r>
           <w:rPr>
-            <w:rStyle w:val="a3"/>
+            <w:rStyle w:val="Hyperlink"/>
             <w:rFonts w:ascii="Times New Roman" w:hAnsi="Times New Roman" w:cs="Times New Roman"/>
             <w:sz w:val="24"/>
             <w:szCs w:val="24"/>
@@ -773,7 +726,7 @@
         </w:r>
         <w:r>
           <w:rPr>
-            <w:rStyle w:val="a3"/>
+            <w:rStyle w:val="Hyperlink"/>
             <w:rFonts w:ascii="Times New Roman" w:hAnsi="Times New Roman" w:cs="Times New Roman"/>
             <w:sz w:val="24"/>
             <w:szCs w:val="24"/>
@@ -782,7 +735,7 @@
         </w:r>
         <w:r>
           <w:rPr>
-            <w:rStyle w:val="a3"/>
+            <w:rStyle w:val="Hyperlink"/>
             <w:rFonts w:ascii="Times New Roman" w:hAnsi="Times New Roman" w:cs="Times New Roman"/>
             <w:sz w:val="24"/>
             <w:szCs w:val="24"/>
@@ -792,7 +745,7 @@
         </w:r>
         <w:r>
           <w:rPr>
-            <w:rStyle w:val="a3"/>
+            <w:rStyle w:val="Hyperlink"/>
             <w:rFonts w:ascii="Times New Roman" w:hAnsi="Times New Roman" w:cs="Times New Roman"/>
             <w:sz w:val="24"/>
             <w:szCs w:val="24"/>
@@ -801,7 +754,7 @@
         </w:r>
         <w:r>
           <w:rPr>
-            <w:rStyle w:val="a3"/>
+            <w:rStyle w:val="Hyperlink"/>
             <w:rFonts w:ascii="Times New Roman" w:hAnsi="Times New Roman" w:cs="Times New Roman"/>
             <w:sz w:val="24"/>
             <w:szCs w:val="24"/>
@@ -811,7 +764,7 @@
         </w:r>
         <w:r>
           <w:rPr>
-            <w:rStyle w:val="a3"/>
+            <w:rStyle w:val="Hyperlink"/>
             <w:rFonts w:ascii="Times New Roman" w:hAnsi="Times New Roman" w:cs="Times New Roman"/>
             <w:sz w:val="24"/>
             <w:szCs w:val="24"/>
@@ -820,7 +773,7 @@
         </w:r>
         <w:r>
           <w:rPr>
-            <w:rStyle w:val="a3"/>
+            <w:rStyle w:val="Hyperlink"/>
             <w:rFonts w:ascii="Times New Roman" w:hAnsi="Times New Roman" w:cs="Times New Roman"/>
             <w:sz w:val="24"/>
             <w:szCs w:val="24"/>
@@ -830,7 +783,7 @@
         </w:r>
         <w:r>
           <w:rPr>
-            <w:rStyle w:val="a3"/>
+            <w:rStyle w:val="Hyperlink"/>
             <w:rFonts w:ascii="Times New Roman" w:hAnsi="Times New Roman" w:cs="Times New Roman"/>
             <w:sz w:val="24"/>
             <w:szCs w:val="24"/>
@@ -839,7 +792,7 @@
         </w:r>
         <w:r>
           <w:rPr>
-            <w:rStyle w:val="a3"/>
+            <w:rStyle w:val="Hyperlink"/>
             <w:rFonts w:ascii="Times New Roman" w:hAnsi="Times New Roman" w:cs="Times New Roman"/>
             <w:sz w:val="24"/>
             <w:szCs w:val="24"/>
@@ -849,7 +802,7 @@
         </w:r>
         <w:r>
           <w:rPr>
-            <w:rStyle w:val="a3"/>
+            <w:rStyle w:val="Hyperlink"/>
             <w:rFonts w:ascii="Times New Roman" w:hAnsi="Times New Roman" w:cs="Times New Roman"/>
             <w:sz w:val="24"/>
             <w:szCs w:val="24"/>
@@ -858,7 +811,7 @@
         </w:r>
         <w:r>
           <w:rPr>
-            <w:rStyle w:val="a3"/>
+            <w:rStyle w:val="Hyperlink"/>
             <w:rFonts w:ascii="Times New Roman" w:hAnsi="Times New Roman" w:cs="Times New Roman"/>
             <w:sz w:val="24"/>
             <w:szCs w:val="24"/>
@@ -868,7 +821,7 @@
         </w:r>
         <w:r>
           <w:rPr>
-            <w:rStyle w:val="a3"/>
+            <w:rStyle w:val="Hyperlink"/>
             <w:rFonts w:ascii="Times New Roman" w:hAnsi="Times New Roman" w:cs="Times New Roman"/>
             <w:sz w:val="24"/>
             <w:szCs w:val="24"/>
@@ -877,7 +830,7 @@
         </w:r>
         <w:r>
           <w:rPr>
-            <w:rStyle w:val="a3"/>
+            <w:rStyle w:val="Hyperlink"/>
             <w:rFonts w:ascii="Times New Roman" w:hAnsi="Times New Roman" w:cs="Times New Roman"/>
             <w:sz w:val="24"/>
             <w:szCs w:val="24"/>
@@ -887,7 +840,7 @@
         </w:r>
         <w:r>
           <w:rPr>
-            <w:rStyle w:val="a3"/>
+            <w:rStyle w:val="Hyperlink"/>
             <w:rFonts w:ascii="Times New Roman" w:hAnsi="Times New Roman" w:cs="Times New Roman"/>
             <w:sz w:val="24"/>
             <w:szCs w:val="24"/>
@@ -896,7 +849,7 @@
         </w:r>
         <w:r>
           <w:rPr>
-            <w:rStyle w:val="a3"/>
+            <w:rStyle w:val="Hyperlink"/>
             <w:rFonts w:ascii="Times New Roman" w:hAnsi="Times New Roman" w:cs="Times New Roman"/>
             <w:sz w:val="24"/>
             <w:szCs w:val="24"/>
@@ -906,7 +859,7 @@
         </w:r>
         <w:r>
           <w:rPr>
-            <w:rStyle w:val="a3"/>
+            <w:rStyle w:val="Hyperlink"/>
             <w:rFonts w:ascii="Times New Roman" w:hAnsi="Times New Roman" w:cs="Times New Roman"/>
             <w:sz w:val="24"/>
             <w:szCs w:val="24"/>
@@ -915,7 +868,7 @@
         </w:r>
         <w:r>
           <w:rPr>
-            <w:rStyle w:val="a3"/>
+            <w:rStyle w:val="Hyperlink"/>
             <w:rFonts w:ascii="Times New Roman" w:hAnsi="Times New Roman" w:cs="Times New Roman"/>
             <w:sz w:val="24"/>
             <w:szCs w:val="24"/>
@@ -925,7 +878,7 @@
         </w:r>
         <w:r>
           <w:rPr>
-            <w:rStyle w:val="a3"/>
+            <w:rStyle w:val="Hyperlink"/>
             <w:rFonts w:ascii="Times New Roman" w:hAnsi="Times New Roman" w:cs="Times New Roman"/>
             <w:sz w:val="24"/>
             <w:szCs w:val="24"/>
@@ -934,7 +887,7 @@
         </w:r>
         <w:r>
           <w:rPr>
-            <w:rStyle w:val="a3"/>
+            <w:rStyle w:val="Hyperlink"/>
             <w:rFonts w:ascii="Times New Roman" w:hAnsi="Times New Roman" w:cs="Times New Roman"/>
             <w:sz w:val="24"/>
             <w:szCs w:val="24"/>
@@ -944,7 +897,7 @@
         </w:r>
         <w:r>
           <w:rPr>
-            <w:rStyle w:val="a3"/>
+            <w:rStyle w:val="Hyperlink"/>
             <w:rFonts w:ascii="Times New Roman" w:hAnsi="Times New Roman" w:cs="Times New Roman"/>
             <w:sz w:val="24"/>
             <w:szCs w:val="24"/>
@@ -953,7 +906,7 @@
         </w:r>
         <w:r>
           <w:rPr>
-            <w:rStyle w:val="a3"/>
+            <w:rStyle w:val="Hyperlink"/>
             <w:rFonts w:ascii="Times New Roman" w:hAnsi="Times New Roman" w:cs="Times New Roman"/>
             <w:sz w:val="24"/>
             <w:szCs w:val="24"/>
@@ -963,7 +916,7 @@
         </w:r>
         <w:r>
           <w:rPr>
-            <w:rStyle w:val="a3"/>
+            <w:rStyle w:val="Hyperlink"/>
             <w:rFonts w:ascii="Times New Roman" w:hAnsi="Times New Roman" w:cs="Times New Roman"/>
             <w:sz w:val="24"/>
             <w:szCs w:val="24"/>
@@ -972,7 +925,7 @@
         </w:r>
         <w:r>
           <w:rPr>
-            <w:rStyle w:val="a3"/>
+            <w:rStyle w:val="Hyperlink"/>
             <w:rFonts w:ascii="Times New Roman" w:hAnsi="Times New Roman" w:cs="Times New Roman"/>
             <w:sz w:val="24"/>
             <w:szCs w:val="24"/>
@@ -982,7 +935,7 @@
         </w:r>
         <w:r>
           <w:rPr>
-            <w:rStyle w:val="a3"/>
+            <w:rStyle w:val="Hyperlink"/>
             <w:rFonts w:ascii="Times New Roman" w:hAnsi="Times New Roman" w:cs="Times New Roman"/>
             <w:sz w:val="24"/>
             <w:szCs w:val="24"/>
@@ -991,7 +944,7 @@
         </w:r>
         <w:r>
           <w:rPr>
-            <w:rStyle w:val="a3"/>
+            <w:rStyle w:val="Hyperlink"/>
             <w:rFonts w:ascii="Times New Roman" w:hAnsi="Times New Roman" w:cs="Times New Roman"/>
             <w:sz w:val="24"/>
             <w:szCs w:val="24"/>
@@ -1001,7 +954,7 @@
         </w:r>
         <w:r>
           <w:rPr>
-            <w:rStyle w:val="a3"/>
+            <w:rStyle w:val="Hyperlink"/>
             <w:rFonts w:ascii="Times New Roman" w:hAnsi="Times New Roman" w:cs="Times New Roman"/>
             <w:sz w:val="24"/>
             <w:szCs w:val="24"/>
@@ -1010,7 +963,7 @@
         </w:r>
         <w:r>
           <w:rPr>
-            <w:rStyle w:val="a3"/>
+            <w:rStyle w:val="Hyperlink"/>
             <w:rFonts w:ascii="Times New Roman" w:hAnsi="Times New Roman" w:cs="Times New Roman"/>
             <w:sz w:val="24"/>
             <w:szCs w:val="24"/>
@@ -1020,7 +973,7 @@
         </w:r>
         <w:r>
           <w:rPr>
-            <w:rStyle w:val="a3"/>
+            <w:rStyle w:val="Hyperlink"/>
             <w:rFonts w:ascii="Times New Roman" w:hAnsi="Times New Roman" w:cs="Times New Roman"/>
             <w:sz w:val="24"/>
             <w:szCs w:val="24"/>
@@ -1031,7 +984,7 @@
       <w:hyperlink r:id="rId9" w:history="1">
         <w:r>
           <w:rPr>
-            <w:rStyle w:val="a3"/>
+            <w:rStyle w:val="Hyperlink"/>
             <w:rFonts w:ascii="Times New Roman" w:hAnsi="Times New Roman" w:cs="Times New Roman"/>
             <w:sz w:val="24"/>
             <w:szCs w:val="24"/>
@@ -1041,7 +994,7 @@
         </w:r>
         <w:r>
           <w:rPr>
-            <w:rStyle w:val="a3"/>
+            <w:rStyle w:val="Hyperlink"/>
             <w:rFonts w:ascii="Times New Roman" w:hAnsi="Times New Roman" w:cs="Times New Roman"/>
             <w:sz w:val="24"/>
             <w:szCs w:val="24"/>
@@ -1050,7 +1003,7 @@
         </w:r>
         <w:r>
           <w:rPr>
-            <w:rStyle w:val="a3"/>
+            <w:rStyle w:val="Hyperlink"/>
             <w:rFonts w:ascii="Times New Roman" w:hAnsi="Times New Roman" w:cs="Times New Roman"/>
             <w:sz w:val="24"/>
             <w:szCs w:val="24"/>
@@ -1060,7 +1013,7 @@
         </w:r>
         <w:r>
           <w:rPr>
-            <w:rStyle w:val="a3"/>
+            <w:rStyle w:val="Hyperlink"/>
             <w:rFonts w:ascii="Times New Roman" w:hAnsi="Times New Roman" w:cs="Times New Roman"/>
             <w:sz w:val="24"/>
             <w:szCs w:val="24"/>
@@ -1069,7 +1022,7 @@
         </w:r>
         <w:r>
           <w:rPr>
-            <w:rStyle w:val="a3"/>
+            <w:rStyle w:val="Hyperlink"/>
             <w:rFonts w:ascii="Times New Roman" w:hAnsi="Times New Roman" w:cs="Times New Roman"/>
             <w:sz w:val="24"/>
             <w:szCs w:val="24"/>
@@ -1079,7 +1032,7 @@
         </w:r>
         <w:r>
           <w:rPr>
-            <w:rStyle w:val="a3"/>
+            <w:rStyle w:val="Hyperlink"/>
             <w:rFonts w:ascii="Times New Roman" w:hAnsi="Times New Roman" w:cs="Times New Roman"/>
             <w:sz w:val="24"/>
             <w:szCs w:val="24"/>
@@ -1088,7 +1041,7 @@
         </w:r>
         <w:r>
           <w:rPr>
-            <w:rStyle w:val="a3"/>
+            <w:rStyle w:val="Hyperlink"/>
             <w:rFonts w:ascii="Times New Roman" w:hAnsi="Times New Roman" w:cs="Times New Roman"/>
             <w:sz w:val="24"/>
             <w:szCs w:val="24"/>
@@ -1098,7 +1051,7 @@
         </w:r>
         <w:r>
           <w:rPr>
-            <w:rStyle w:val="a3"/>
+            <w:rStyle w:val="Hyperlink"/>
             <w:rFonts w:ascii="Times New Roman" w:hAnsi="Times New Roman" w:cs="Times New Roman"/>
             <w:sz w:val="24"/>
             <w:szCs w:val="24"/>
@@ -1107,7 +1060,7 @@
         </w:r>
         <w:r>
           <w:rPr>
-            <w:rStyle w:val="a3"/>
+            <w:rStyle w:val="Hyperlink"/>
             <w:rFonts w:ascii="Times New Roman" w:hAnsi="Times New Roman" w:cs="Times New Roman"/>
             <w:sz w:val="24"/>
             <w:szCs w:val="24"/>
@@ -1117,7 +1070,7 @@
         </w:r>
         <w:r>
           <w:rPr>
-            <w:rStyle w:val="a3"/>
+            <w:rStyle w:val="Hyperlink"/>
             <w:rFonts w:ascii="Times New Roman" w:hAnsi="Times New Roman" w:cs="Times New Roman"/>
             <w:sz w:val="24"/>
             <w:szCs w:val="24"/>
@@ -1126,7 +1079,7 @@
         </w:r>
         <w:r>
           <w:rPr>
-            <w:rStyle w:val="a3"/>
+            <w:rStyle w:val="Hyperlink"/>
             <w:rFonts w:ascii="Times New Roman" w:hAnsi="Times New Roman" w:cs="Times New Roman"/>
             <w:sz w:val="24"/>
             <w:szCs w:val="24"/>
@@ -1136,7 +1089,7 @@
         </w:r>
         <w:r>
           <w:rPr>
-            <w:rStyle w:val="a3"/>
+            <w:rStyle w:val="Hyperlink"/>
             <w:rFonts w:ascii="Times New Roman" w:hAnsi="Times New Roman" w:cs="Times New Roman"/>
             <w:sz w:val="24"/>
             <w:szCs w:val="24"/>
@@ -1145,7 +1098,7 @@
         </w:r>
         <w:r>
           <w:rPr>
-            <w:rStyle w:val="a3"/>
+            <w:rStyle w:val="Hyperlink"/>
             <w:rFonts w:ascii="Times New Roman" w:hAnsi="Times New Roman" w:cs="Times New Roman"/>
             <w:sz w:val="24"/>
             <w:szCs w:val="24"/>
@@ -1155,7 +1108,7 @@
         </w:r>
         <w:r>
           <w:rPr>
-            <w:rStyle w:val="a3"/>
+            <w:rStyle w:val="Hyperlink"/>
             <w:rFonts w:ascii="Times New Roman" w:hAnsi="Times New Roman" w:cs="Times New Roman"/>
             <w:sz w:val="24"/>
             <w:szCs w:val="24"/>
@@ -1164,7 +1117,7 @@
         </w:r>
         <w:r>
           <w:rPr>
-            <w:rStyle w:val="a3"/>
+            <w:rStyle w:val="Hyperlink"/>
             <w:rFonts w:ascii="Times New Roman" w:hAnsi="Times New Roman" w:cs="Times New Roman"/>
             <w:sz w:val="24"/>
             <w:szCs w:val="24"/>
@@ -1174,7 +1127,7 @@
         </w:r>
         <w:r>
           <w:rPr>
-            <w:rStyle w:val="a3"/>
+            <w:rStyle w:val="Hyperlink"/>
             <w:rFonts w:ascii="Times New Roman" w:hAnsi="Times New Roman" w:cs="Times New Roman"/>
             <w:sz w:val="24"/>
             <w:szCs w:val="24"/>
@@ -1183,7 +1136,7 @@
         </w:r>
         <w:r>
           <w:rPr>
-            <w:rStyle w:val="a3"/>
+            <w:rStyle w:val="Hyperlink"/>
             <w:rFonts w:ascii="Times New Roman" w:hAnsi="Times New Roman" w:cs="Times New Roman"/>
             <w:sz w:val="24"/>
             <w:szCs w:val="24"/>
@@ -1193,7 +1146,7 @@
         </w:r>
         <w:r>
           <w:rPr>
-            <w:rStyle w:val="a3"/>
+            <w:rStyle w:val="Hyperlink"/>
             <w:rFonts w:ascii="Times New Roman" w:hAnsi="Times New Roman" w:cs="Times New Roman"/>
             <w:sz w:val="24"/>
             <w:szCs w:val="24"/>
@@ -1202,7 +1155,7 @@
         </w:r>
         <w:r>
           <w:rPr>
-            <w:rStyle w:val="a3"/>
+            <w:rStyle w:val="Hyperlink"/>
             <w:rFonts w:ascii="Times New Roman" w:hAnsi="Times New Roman" w:cs="Times New Roman"/>
             <w:sz w:val="24"/>
             <w:szCs w:val="24"/>
@@ -1212,7 +1165,7 @@
         </w:r>
         <w:r>
           <w:rPr>
-            <w:rStyle w:val="a3"/>
+            <w:rStyle w:val="Hyperlink"/>
             <w:rFonts w:ascii="Times New Roman" w:hAnsi="Times New Roman" w:cs="Times New Roman"/>
             <w:sz w:val="24"/>
             <w:szCs w:val="24"/>
@@ -1221,7 +1174,7 @@
         </w:r>
         <w:r>
           <w:rPr>
-            <w:rStyle w:val="a3"/>
+            <w:rStyle w:val="Hyperlink"/>
             <w:rFonts w:ascii="Times New Roman" w:hAnsi="Times New Roman" w:cs="Times New Roman"/>
             <w:sz w:val="24"/>
             <w:szCs w:val="24"/>
@@ -1248,7 +1201,7 @@
       <w:hyperlink r:id="rId10" w:history="1">
         <w:r>
           <w:rPr>
-            <w:rStyle w:val="a3"/>
+            <w:rStyle w:val="Hyperlink"/>
             <w:rFonts w:ascii="Times New Roman" w:hAnsi="Times New Roman" w:cs="Times New Roman"/>
             <w:sz w:val="24"/>
             <w:szCs w:val="24"/>
@@ -1260,7 +1213,7 @@
       <w:hyperlink r:id="rId11" w:history="1">
         <w:r>
           <w:rPr>
-            <w:rStyle w:val="a3"/>
+            <w:rStyle w:val="Hyperlink"/>
             <w:rFonts w:ascii="Times New Roman" w:hAnsi="Times New Roman" w:cs="Times New Roman"/>
             <w:sz w:val="24"/>
             <w:szCs w:val="24"/>
@@ -1296,7 +1249,7 @@
       <w:hyperlink r:id="rId12" w:history="1">
         <w:r>
           <w:rPr>
-            <w:rStyle w:val="a3"/>
+            <w:rStyle w:val="Hyperlink"/>
             <w:rFonts w:ascii="Times New Roman" w:hAnsi="Times New Roman" w:cs="Times New Roman"/>
             <w:sz w:val="24"/>
             <w:szCs w:val="24"/>
@@ -1308,7 +1261,7 @@
       <w:hyperlink r:id="rId13" w:history="1">
         <w:r>
           <w:rPr>
-            <w:rStyle w:val="a3"/>
+            <w:rStyle w:val="Hyperlink"/>
             <w:rFonts w:ascii="Times New Roman" w:hAnsi="Times New Roman" w:cs="Times New Roman"/>
             <w:sz w:val="24"/>
             <w:szCs w:val="24"/>
@@ -1344,7 +1297,7 @@
       <w:hyperlink r:id="rId14" w:history="1">
         <w:r>
           <w:rPr>
-            <w:rStyle w:val="a3"/>
+            <w:rStyle w:val="Hyperlink"/>
             <w:rFonts w:ascii="Times New Roman" w:hAnsi="Times New Roman" w:cs="Times New Roman"/>
             <w:sz w:val="24"/>
             <w:szCs w:val="24"/>
@@ -1356,7 +1309,7 @@
       <w:hyperlink r:id="rId15" w:history="1">
         <w:r>
           <w:rPr>
-            <w:rStyle w:val="a3"/>
+            <w:rStyle w:val="Hyperlink"/>
             <w:rFonts w:ascii="Times New Roman" w:hAnsi="Times New Roman" w:cs="Times New Roman"/>
             <w:sz w:val="24"/>
             <w:szCs w:val="24"/>
@@ -1368,7 +1321,7 @@
         <w:proofErr w:type="spellStart"/>
         <w:r>
           <w:rPr>
-            <w:rStyle w:val="a3"/>
+            <w:rStyle w:val="Hyperlink"/>
             <w:rFonts w:ascii="Times New Roman" w:hAnsi="Times New Roman" w:cs="Times New Roman"/>
             <w:sz w:val="24"/>
             <w:szCs w:val="24"/>
@@ -1379,7 +1332,7 @@
         <w:proofErr w:type="spellEnd"/>
         <w:r>
           <w:rPr>
-            <w:rStyle w:val="a3"/>
+            <w:rStyle w:val="Hyperlink"/>
             <w:rFonts w:ascii="Times New Roman" w:hAnsi="Times New Roman" w:cs="Times New Roman"/>
             <w:sz w:val="24"/>
             <w:szCs w:val="24"/>
@@ -1388,7 +1341,7 @@
         </w:r>
         <w:r>
           <w:rPr>
-            <w:rStyle w:val="a3"/>
+            <w:rStyle w:val="Hyperlink"/>
             <w:rFonts w:ascii="Times New Roman" w:hAnsi="Times New Roman" w:cs="Times New Roman"/>
             <w:sz w:val="24"/>
             <w:szCs w:val="24"/>
@@ -1398,7 +1351,7 @@
         </w:r>
         <w:r>
           <w:rPr>
-            <w:rStyle w:val="a3"/>
+            <w:rStyle w:val="Hyperlink"/>
             <w:rFonts w:ascii="Times New Roman" w:hAnsi="Times New Roman" w:cs="Times New Roman"/>
             <w:sz w:val="24"/>
             <w:szCs w:val="24"/>
@@ -1407,7 +1360,7 @@
         </w:r>
         <w:r>
           <w:rPr>
-            <w:rStyle w:val="a3"/>
+            <w:rStyle w:val="Hyperlink"/>
             <w:rFonts w:ascii="Times New Roman" w:hAnsi="Times New Roman" w:cs="Times New Roman"/>
             <w:sz w:val="24"/>
             <w:szCs w:val="24"/>
@@ -1417,7 +1370,7 @@
         </w:r>
         <w:r>
           <w:rPr>
-            <w:rStyle w:val="a3"/>
+            <w:rStyle w:val="Hyperlink"/>
             <w:rFonts w:ascii="Times New Roman" w:hAnsi="Times New Roman" w:cs="Times New Roman"/>
             <w:sz w:val="24"/>
             <w:szCs w:val="24"/>
@@ -1426,7 +1379,7 @@
         </w:r>
         <w:r>
           <w:rPr>
-            <w:rStyle w:val="a3"/>
+            <w:rStyle w:val="Hyperlink"/>
             <w:rFonts w:ascii="Times New Roman" w:hAnsi="Times New Roman" w:cs="Times New Roman"/>
             <w:sz w:val="24"/>
             <w:szCs w:val="24"/>
@@ -1436,7 +1389,7 @@
         </w:r>
         <w:r>
           <w:rPr>
-            <w:rStyle w:val="a3"/>
+            <w:rStyle w:val="Hyperlink"/>
             <w:rFonts w:ascii="Times New Roman" w:hAnsi="Times New Roman" w:cs="Times New Roman"/>
             <w:sz w:val="24"/>
             <w:szCs w:val="24"/>
@@ -1445,7 +1398,7 @@
         </w:r>
         <w:r>
           <w:rPr>
-            <w:rStyle w:val="a3"/>
+            <w:rStyle w:val="Hyperlink"/>
             <w:rFonts w:ascii="Times New Roman" w:hAnsi="Times New Roman" w:cs="Times New Roman"/>
             <w:sz w:val="24"/>
             <w:szCs w:val="24"/>
@@ -1455,7 +1408,7 @@
         </w:r>
         <w:r>
           <w:rPr>
-            <w:rStyle w:val="a3"/>
+            <w:rStyle w:val="Hyperlink"/>
             <w:rFonts w:ascii="Times New Roman" w:hAnsi="Times New Roman" w:cs="Times New Roman"/>
             <w:sz w:val="24"/>
             <w:szCs w:val="24"/>
@@ -1464,7 +1417,7 @@
         </w:r>
         <w:r>
           <w:rPr>
-            <w:rStyle w:val="a3"/>
+            <w:rStyle w:val="Hyperlink"/>
             <w:rFonts w:ascii="Times New Roman" w:hAnsi="Times New Roman" w:cs="Times New Roman"/>
             <w:sz w:val="24"/>
             <w:szCs w:val="24"/>
@@ -1474,7 +1427,7 @@
         </w:r>
         <w:r>
           <w:rPr>
-            <w:rStyle w:val="a3"/>
+            <w:rStyle w:val="Hyperlink"/>
             <w:rFonts w:ascii="Times New Roman" w:hAnsi="Times New Roman" w:cs="Times New Roman"/>
             <w:sz w:val="24"/>
             <w:szCs w:val="24"/>
@@ -1483,7 +1436,7 @@
         </w:r>
         <w:r>
           <w:rPr>
-            <w:rStyle w:val="a3"/>
+            <w:rStyle w:val="Hyperlink"/>
             <w:rFonts w:ascii="Times New Roman" w:hAnsi="Times New Roman" w:cs="Times New Roman"/>
             <w:sz w:val="24"/>
             <w:szCs w:val="24"/>
@@ -1493,7 +1446,7 @@
         </w:r>
         <w:r>
           <w:rPr>
-            <w:rStyle w:val="a3"/>
+            <w:rStyle w:val="Hyperlink"/>
             <w:rFonts w:ascii="Times New Roman" w:hAnsi="Times New Roman" w:cs="Times New Roman"/>
             <w:sz w:val="24"/>
             <w:szCs w:val="24"/>
@@ -1502,7 +1455,7 @@
         </w:r>
         <w:r>
           <w:rPr>
-            <w:rStyle w:val="a3"/>
+            <w:rStyle w:val="Hyperlink"/>
             <w:rFonts w:ascii="Times New Roman" w:hAnsi="Times New Roman" w:cs="Times New Roman"/>
             <w:sz w:val="24"/>
             <w:szCs w:val="24"/>
@@ -1512,7 +1465,7 @@
         </w:r>
         <w:r>
           <w:rPr>
-            <w:rStyle w:val="a3"/>
+            <w:rStyle w:val="Hyperlink"/>
             <w:rFonts w:ascii="Times New Roman" w:hAnsi="Times New Roman" w:cs="Times New Roman"/>
             <w:sz w:val="24"/>
             <w:szCs w:val="24"/>
@@ -1521,7 +1474,7 @@
         </w:r>
         <w:r>
           <w:rPr>
-            <w:rStyle w:val="a3"/>
+            <w:rStyle w:val="Hyperlink"/>
             <w:rFonts w:ascii="Times New Roman" w:hAnsi="Times New Roman" w:cs="Times New Roman"/>
             <w:sz w:val="24"/>
             <w:szCs w:val="24"/>
@@ -1556,7 +1509,7 @@
       <w:hyperlink r:id="rId17" w:history="1">
         <w:r>
           <w:rPr>
-            <w:rStyle w:val="a3"/>
+            <w:rStyle w:val="Hyperlink"/>
             <w:rFonts w:ascii="Times New Roman" w:hAnsi="Times New Roman" w:cs="Times New Roman"/>
             <w:sz w:val="24"/>
             <w:szCs w:val="24"/>
@@ -1568,7 +1521,7 @@
       <w:hyperlink r:id="rId18" w:history="1">
         <w:r>
           <w:rPr>
-            <w:rStyle w:val="a3"/>
+            <w:rStyle w:val="Hyperlink"/>
             <w:rFonts w:ascii="Times New Roman" w:hAnsi="Times New Roman" w:cs="Times New Roman"/>
             <w:sz w:val="24"/>
             <w:szCs w:val="24"/>
@@ -1604,7 +1557,7 @@
       <w:hyperlink r:id="rId19" w:history="1">
         <w:r>
           <w:rPr>
-            <w:rStyle w:val="a3"/>
+            <w:rStyle w:val="Hyperlink"/>
             <w:rFonts w:ascii="Times New Roman" w:hAnsi="Times New Roman" w:cs="Times New Roman"/>
             <w:sz w:val="24"/>
             <w:szCs w:val="24"/>
@@ -1614,7 +1567,7 @@
         </w:r>
         <w:r>
           <w:rPr>
-            <w:rStyle w:val="a3"/>
+            <w:rStyle w:val="Hyperlink"/>
             <w:rFonts w:ascii="Times New Roman" w:hAnsi="Times New Roman" w:cs="Times New Roman"/>
             <w:sz w:val="24"/>
             <w:szCs w:val="24"/>
@@ -1625,7 +1578,7 @@
       <w:hyperlink r:id="rId20" w:history="1">
         <w:r>
           <w:rPr>
-            <w:rStyle w:val="a3"/>
+            <w:rStyle w:val="Hyperlink"/>
             <w:rFonts w:ascii="Times New Roman" w:hAnsi="Times New Roman" w:cs="Times New Roman"/>
             <w:sz w:val="24"/>
             <w:szCs w:val="24"/>
@@ -1635,7 +1588,7 @@
         </w:r>
         <w:r>
           <w:rPr>
-            <w:rStyle w:val="a3"/>
+            <w:rStyle w:val="Hyperlink"/>
             <w:rFonts w:ascii="Times New Roman" w:hAnsi="Times New Roman" w:cs="Times New Roman"/>
             <w:sz w:val="24"/>
             <w:szCs w:val="24"/>
@@ -1644,7 +1597,7 @@
         </w:r>
         <w:r>
           <w:rPr>
-            <w:rStyle w:val="a3"/>
+            <w:rStyle w:val="Hyperlink"/>
             <w:rFonts w:ascii="Times New Roman" w:hAnsi="Times New Roman" w:cs="Times New Roman"/>
             <w:sz w:val="24"/>
             <w:szCs w:val="24"/>
@@ -1654,7 +1607,7 @@
         </w:r>
         <w:r>
           <w:rPr>
-            <w:rStyle w:val="a3"/>
+            <w:rStyle w:val="Hyperlink"/>
             <w:rFonts w:ascii="Times New Roman" w:hAnsi="Times New Roman" w:cs="Times New Roman"/>
             <w:sz w:val="24"/>
             <w:szCs w:val="24"/>
@@ -1663,7 +1616,7 @@
         </w:r>
         <w:r>
           <w:rPr>
-            <w:rStyle w:val="a3"/>
+            <w:rStyle w:val="Hyperlink"/>
             <w:rFonts w:ascii="Times New Roman" w:hAnsi="Times New Roman" w:cs="Times New Roman"/>
             <w:sz w:val="24"/>
             <w:szCs w:val="24"/>
@@ -1673,7 +1626,7 @@
         </w:r>
         <w:r>
           <w:rPr>
-            <w:rStyle w:val="a3"/>
+            <w:rStyle w:val="Hyperlink"/>
             <w:rFonts w:ascii="Times New Roman" w:hAnsi="Times New Roman" w:cs="Times New Roman"/>
             <w:sz w:val="24"/>
             <w:szCs w:val="24"/>
@@ -1682,7 +1635,7 @@
         </w:r>
         <w:r>
           <w:rPr>
-            <w:rStyle w:val="a3"/>
+            <w:rStyle w:val="Hyperlink"/>
             <w:rFonts w:ascii="Times New Roman" w:hAnsi="Times New Roman" w:cs="Times New Roman"/>
             <w:sz w:val="24"/>
             <w:szCs w:val="24"/>
@@ -1692,7 +1645,7 @@
         </w:r>
         <w:r>
           <w:rPr>
-            <w:rStyle w:val="a3"/>
+            <w:rStyle w:val="Hyperlink"/>
             <w:rFonts w:ascii="Times New Roman" w:hAnsi="Times New Roman" w:cs="Times New Roman"/>
             <w:sz w:val="24"/>
             <w:szCs w:val="24"/>
@@ -1702,7 +1655,7 @@
         <w:proofErr w:type="spellStart"/>
         <w:r>
           <w:rPr>
-            <w:rStyle w:val="a3"/>
+            <w:rStyle w:val="Hyperlink"/>
             <w:rFonts w:ascii="Times New Roman" w:hAnsi="Times New Roman" w:cs="Times New Roman"/>
             <w:sz w:val="24"/>
             <w:szCs w:val="24"/>
@@ -1713,7 +1666,7 @@
         <w:proofErr w:type="spellEnd"/>
         <w:r>
           <w:rPr>
-            <w:rStyle w:val="a3"/>
+            <w:rStyle w:val="Hyperlink"/>
             <w:rFonts w:ascii="Times New Roman" w:hAnsi="Times New Roman" w:cs="Times New Roman"/>
             <w:sz w:val="24"/>
             <w:szCs w:val="24"/>
@@ -1722,7 +1675,7 @@
         </w:r>
         <w:r>
           <w:rPr>
-            <w:rStyle w:val="a3"/>
+            <w:rStyle w:val="Hyperlink"/>
             <w:rFonts w:ascii="Times New Roman" w:hAnsi="Times New Roman" w:cs="Times New Roman"/>
             <w:sz w:val="24"/>
             <w:szCs w:val="24"/>
@@ -1757,7 +1710,7 @@
       <w:hyperlink r:id="rId21" w:history="1">
         <w:r>
           <w:rPr>
-            <w:rStyle w:val="a3"/>
+            <w:rStyle w:val="Hyperlink"/>
             <w:rFonts w:ascii="Times New Roman" w:hAnsi="Times New Roman" w:cs="Times New Roman"/>
             <w:sz w:val="24"/>
             <w:szCs w:val="24"/>
@@ -1767,7 +1720,7 @@
         </w:r>
         <w:r>
           <w:rPr>
-            <w:rStyle w:val="a3"/>
+            <w:rStyle w:val="Hyperlink"/>
             <w:rFonts w:ascii="Times New Roman" w:hAnsi="Times New Roman" w:cs="Times New Roman"/>
             <w:sz w:val="24"/>
             <w:szCs w:val="24"/>
@@ -1778,7 +1731,7 @@
       <w:hyperlink r:id="rId22" w:history="1">
         <w:r>
           <w:rPr>
-            <w:rStyle w:val="a3"/>
+            <w:rStyle w:val="Hyperlink"/>
             <w:rFonts w:ascii="Times New Roman" w:hAnsi="Times New Roman" w:cs="Times New Roman"/>
             <w:sz w:val="24"/>
             <w:szCs w:val="24"/>
@@ -1788,7 +1741,7 @@
         </w:r>
         <w:r>
           <w:rPr>
-            <w:rStyle w:val="a3"/>
+            <w:rStyle w:val="Hyperlink"/>
             <w:rFonts w:ascii="Times New Roman" w:hAnsi="Times New Roman" w:cs="Times New Roman"/>
             <w:sz w:val="24"/>
             <w:szCs w:val="24"/>
@@ -1797,7 +1750,7 @@
         </w:r>
         <w:r>
           <w:rPr>
-            <w:rStyle w:val="a3"/>
+            <w:rStyle w:val="Hyperlink"/>
             <w:rFonts w:ascii="Times New Roman" w:hAnsi="Times New Roman" w:cs="Times New Roman"/>
             <w:sz w:val="24"/>
             <w:szCs w:val="24"/>
@@ -1807,7 +1760,7 @@
         </w:r>
         <w:r>
           <w:rPr>
-            <w:rStyle w:val="a3"/>
+            <w:rStyle w:val="Hyperlink"/>
             <w:rFonts w:ascii="Times New Roman" w:hAnsi="Times New Roman" w:cs="Times New Roman"/>
             <w:sz w:val="24"/>
             <w:szCs w:val="24"/>
@@ -1817,7 +1770,7 @@
         <w:proofErr w:type="spellStart"/>
         <w:r>
           <w:rPr>
-            <w:rStyle w:val="a3"/>
+            <w:rStyle w:val="Hyperlink"/>
             <w:rFonts w:ascii="Times New Roman" w:hAnsi="Times New Roman" w:cs="Times New Roman"/>
             <w:sz w:val="24"/>
             <w:szCs w:val="24"/>
@@ -1828,7 +1781,7 @@
         <w:proofErr w:type="spellEnd"/>
         <w:r>
           <w:rPr>
-            <w:rStyle w:val="a3"/>
+            <w:rStyle w:val="Hyperlink"/>
             <w:rFonts w:ascii="Times New Roman" w:hAnsi="Times New Roman" w:cs="Times New Roman"/>
             <w:sz w:val="24"/>
             <w:szCs w:val="24"/>
@@ -1837,7 +1790,7 @@
         </w:r>
         <w:r>
           <w:rPr>
-            <w:rStyle w:val="a3"/>
+            <w:rStyle w:val="Hyperlink"/>
             <w:rFonts w:ascii="Times New Roman" w:hAnsi="Times New Roman" w:cs="Times New Roman"/>
             <w:sz w:val="24"/>
             <w:szCs w:val="24"/>
@@ -1847,7 +1800,7 @@
         </w:r>
         <w:r>
           <w:rPr>
-            <w:rStyle w:val="a3"/>
+            <w:rStyle w:val="Hyperlink"/>
             <w:rFonts w:ascii="Times New Roman" w:hAnsi="Times New Roman" w:cs="Times New Roman"/>
             <w:sz w:val="24"/>
             <w:szCs w:val="24"/>
@@ -1856,7 +1809,7 @@
         </w:r>
         <w:r>
           <w:rPr>
-            <w:rStyle w:val="a3"/>
+            <w:rStyle w:val="Hyperlink"/>
             <w:rFonts w:ascii="Times New Roman" w:hAnsi="Times New Roman" w:cs="Times New Roman"/>
             <w:sz w:val="24"/>
             <w:szCs w:val="24"/>
@@ -1866,7 +1819,7 @@
         </w:r>
         <w:r>
           <w:rPr>
-            <w:rStyle w:val="a3"/>
+            <w:rStyle w:val="Hyperlink"/>
             <w:rFonts w:ascii="Times New Roman" w:hAnsi="Times New Roman" w:cs="Times New Roman"/>
             <w:sz w:val="24"/>
             <w:szCs w:val="24"/>
@@ -1875,7 +1828,7 @@
         </w:r>
         <w:r>
           <w:rPr>
-            <w:rStyle w:val="a3"/>
+            <w:rStyle w:val="Hyperlink"/>
             <w:rFonts w:ascii="Times New Roman" w:hAnsi="Times New Roman" w:cs="Times New Roman"/>
             <w:sz w:val="24"/>
             <w:szCs w:val="24"/>
@@ -1902,7 +1855,7 @@
       <w:hyperlink r:id="rId23" w:history="1">
         <w:r>
           <w:rPr>
-            <w:rStyle w:val="a3"/>
+            <w:rStyle w:val="Hyperlink"/>
             <w:rFonts w:ascii="Times New Roman" w:hAnsi="Times New Roman" w:cs="Times New Roman"/>
             <w:sz w:val="24"/>
             <w:szCs w:val="24"/>
@@ -1914,7 +1867,7 @@
       <w:hyperlink r:id="rId24" w:history="1">
         <w:r>
           <w:rPr>
-            <w:rStyle w:val="a3"/>
+            <w:rStyle w:val="Hyperlink"/>
             <w:rFonts w:ascii="Times New Roman" w:hAnsi="Times New Roman" w:cs="Times New Roman"/>
             <w:sz w:val="24"/>
             <w:szCs w:val="24"/>
@@ -1925,7 +1878,7 @@
       <w:hyperlink r:id="rId25" w:history="1">
         <w:r>
           <w:rPr>
-            <w:rStyle w:val="a3"/>
+            <w:rStyle w:val="Hyperlink"/>
             <w:rFonts w:ascii="Times New Roman" w:hAnsi="Times New Roman" w:cs="Times New Roman"/>
             <w:sz w:val="24"/>
             <w:szCs w:val="24"/>
@@ -1935,7 +1888,7 @@
         </w:r>
         <w:r>
           <w:rPr>
-            <w:rStyle w:val="a3"/>
+            <w:rStyle w:val="Hyperlink"/>
             <w:rFonts w:ascii="Times New Roman" w:hAnsi="Times New Roman" w:cs="Times New Roman"/>
             <w:sz w:val="24"/>
             <w:szCs w:val="24"/>
@@ -1945,7 +1898,7 @@
         <w:proofErr w:type="spellStart"/>
         <w:r>
           <w:rPr>
-            <w:rStyle w:val="a3"/>
+            <w:rStyle w:val="Hyperlink"/>
             <w:rFonts w:ascii="Times New Roman" w:hAnsi="Times New Roman" w:cs="Times New Roman"/>
             <w:sz w:val="24"/>
             <w:szCs w:val="24"/>
@@ -1956,7 +1909,7 @@
         <w:proofErr w:type="spellEnd"/>
         <w:r>
           <w:rPr>
-            <w:rStyle w:val="a3"/>
+            <w:rStyle w:val="Hyperlink"/>
             <w:rFonts w:ascii="Times New Roman" w:hAnsi="Times New Roman" w:cs="Times New Roman"/>
             <w:sz w:val="24"/>
             <w:szCs w:val="24"/>
@@ -1965,7 +1918,7 @@
         </w:r>
         <w:r>
           <w:rPr>
-            <w:rStyle w:val="a3"/>
+            <w:rStyle w:val="Hyperlink"/>
             <w:rFonts w:ascii="Times New Roman" w:hAnsi="Times New Roman" w:cs="Times New Roman"/>
             <w:sz w:val="24"/>
             <w:szCs w:val="24"/>
@@ -1975,7 +1928,7 @@
         </w:r>
         <w:r>
           <w:rPr>
-            <w:rStyle w:val="a3"/>
+            <w:rStyle w:val="Hyperlink"/>
             <w:rFonts w:ascii="Times New Roman" w:hAnsi="Times New Roman" w:cs="Times New Roman"/>
             <w:sz w:val="24"/>
             <w:szCs w:val="24"/>
@@ -1984,7 +1937,7 @@
         </w:r>
         <w:r>
           <w:rPr>
-            <w:rStyle w:val="a3"/>
+            <w:rStyle w:val="Hyperlink"/>
             <w:rFonts w:ascii="Times New Roman" w:hAnsi="Times New Roman" w:cs="Times New Roman"/>
             <w:sz w:val="24"/>
             <w:szCs w:val="24"/>
@@ -1994,7 +1947,7 @@
         </w:r>
         <w:r>
           <w:rPr>
-            <w:rStyle w:val="a3"/>
+            <w:rStyle w:val="Hyperlink"/>
             <w:rFonts w:ascii="Times New Roman" w:hAnsi="Times New Roman" w:cs="Times New Roman"/>
             <w:sz w:val="24"/>
             <w:szCs w:val="24"/>
@@ -2003,7 +1956,7 @@
         </w:r>
         <w:r>
           <w:rPr>
-            <w:rStyle w:val="a3"/>
+            <w:rStyle w:val="Hyperlink"/>
             <w:rFonts w:ascii="Times New Roman" w:hAnsi="Times New Roman" w:cs="Times New Roman"/>
             <w:sz w:val="24"/>
             <w:szCs w:val="24"/>
@@ -2013,7 +1966,7 @@
         </w:r>
         <w:r>
           <w:rPr>
-            <w:rStyle w:val="a3"/>
+            <w:rStyle w:val="Hyperlink"/>
             <w:rFonts w:ascii="Times New Roman" w:hAnsi="Times New Roman" w:cs="Times New Roman"/>
             <w:sz w:val="24"/>
             <w:szCs w:val="24"/>
@@ -2023,7 +1976,7 @@
         <w:proofErr w:type="spellStart"/>
         <w:r>
           <w:rPr>
-            <w:rStyle w:val="a3"/>
+            <w:rStyle w:val="Hyperlink"/>
             <w:rFonts w:ascii="Times New Roman" w:hAnsi="Times New Roman" w:cs="Times New Roman"/>
             <w:sz w:val="24"/>
             <w:szCs w:val="24"/>
@@ -2105,10 +2058,396 @@
         </w:rPr>
         <w:t xml:space="preserve"> в кратком изложении: </w:t>
       </w:r>
+      <w:r>
+        <w:rPr>
+          <w:rStyle w:val="Hyperlink"/>
+          <w:rFonts w:ascii="Times New Roman" w:hAnsi="Times New Roman" w:cs="Times New Roman"/>
+          <w:sz w:val="24"/>
+          <w:szCs w:val="24"/>
+        </w:rPr>
+        <w:fldChar w:fldCharType="begin"/>
+      </w:r>
+      <w:r>
+        <w:rPr>
+          <w:rStyle w:val="Hyperlink"/>
+          <w:rFonts w:ascii="Times New Roman" w:hAnsi="Times New Roman" w:cs="Times New Roman"/>
+          <w:sz w:val="24"/>
+          <w:szCs w:val="24"/>
+        </w:rPr>
+        <w:instrText xml:space="preserve"> HYPERLINK "http://habrahabr.ru/post/29778/" </w:instrText>
+      </w:r>
+      <w:r>
+        <w:rPr>
+          <w:rStyle w:val="Hyperlink"/>
+          <w:rFonts w:ascii="Times New Roman" w:hAnsi="Times New Roman" w:cs="Times New Roman"/>
+          <w:sz w:val="24"/>
+          <w:szCs w:val="24"/>
+        </w:rPr>
+        <w:fldChar w:fldCharType="separate"/>
+      </w:r>
+      <w:r>
+        <w:rPr>
+          <w:rStyle w:val="Hyperlink"/>
+          <w:rFonts w:ascii="Times New Roman" w:hAnsi="Times New Roman" w:cs="Times New Roman"/>
+          <w:sz w:val="24"/>
+          <w:szCs w:val="24"/>
+        </w:rPr>
+        <w:t>1</w:t>
+      </w:r>
+      <w:r>
+        <w:rPr>
+          <w:rStyle w:val="Hyperlink"/>
+          <w:rFonts w:ascii="Times New Roman" w:hAnsi="Times New Roman" w:cs="Times New Roman"/>
+          <w:sz w:val="24"/>
+          <w:szCs w:val="24"/>
+        </w:rPr>
+        <w:fldChar w:fldCharType="end"/>
+      </w:r>
+      <w:r>
+        <w:rPr>
+          <w:rFonts w:ascii="Times New Roman" w:hAnsi="Times New Roman" w:cs="Times New Roman"/>
+          <w:sz w:val="24"/>
+          <w:szCs w:val="24"/>
+        </w:rPr>
+        <w:t> | </w:t>
+      </w:r>
       <w:hyperlink r:id="rId26" w:history="1">
         <w:r>
           <w:rPr>
-            <w:rStyle w:val="a3"/>
+            <w:rStyle w:val="Hyperlink"/>
+            <w:rFonts w:ascii="Times New Roman" w:hAnsi="Times New Roman" w:cs="Times New Roman"/>
+            <w:sz w:val="24"/>
+            <w:szCs w:val="24"/>
+          </w:rPr>
+          <w:t>2</w:t>
+        </w:r>
+      </w:hyperlink>
+      <w:r>
+        <w:rPr>
+          <w:rFonts w:ascii="Times New Roman" w:hAnsi="Times New Roman" w:cs="Times New Roman"/>
+          <w:sz w:val="24"/>
+          <w:szCs w:val="24"/>
+        </w:rPr>
+        <w:t> | </w:t>
+      </w:r>
+      <w:hyperlink r:id="rId27" w:history="1">
+        <w:r>
+          <w:rPr>
+            <w:rStyle w:val="Hyperlink"/>
+            <w:rFonts w:ascii="Times New Roman" w:hAnsi="Times New Roman" w:cs="Times New Roman"/>
+            <w:sz w:val="24"/>
+            <w:szCs w:val="24"/>
+          </w:rPr>
+          <w:t>3</w:t>
+        </w:r>
+      </w:hyperlink>
+      <w:r>
+        <w:rPr>
+          <w:rFonts w:ascii="Times New Roman" w:hAnsi="Times New Roman" w:cs="Times New Roman"/>
+          <w:sz w:val="24"/>
+          <w:szCs w:val="24"/>
+        </w:rPr>
+        <w:t> | </w:t>
+      </w:r>
+      <w:hyperlink r:id="rId28" w:history="1">
+        <w:r>
+          <w:rPr>
+            <w:rStyle w:val="Hyperlink"/>
+            <w:rFonts w:ascii="Times New Roman" w:hAnsi="Times New Roman" w:cs="Times New Roman"/>
+            <w:sz w:val="24"/>
+            <w:szCs w:val="24"/>
+          </w:rPr>
+          <w:t>4</w:t>
+        </w:r>
+      </w:hyperlink>
+      <w:r>
+        <w:rPr>
+          <w:rFonts w:ascii="Times New Roman" w:hAnsi="Times New Roman" w:cs="Times New Roman"/>
+          <w:sz w:val="24"/>
+          <w:szCs w:val="24"/>
+        </w:rPr>
+        <w:t> | </w:t>
+      </w:r>
+      <w:hyperlink r:id="rId29" w:history="1">
+        <w:r>
+          <w:rPr>
+            <w:rStyle w:val="Hyperlink"/>
+            <w:rFonts w:ascii="Times New Roman" w:hAnsi="Times New Roman" w:cs="Times New Roman"/>
+            <w:sz w:val="24"/>
+            <w:szCs w:val="24"/>
+          </w:rPr>
+          <w:t>5</w:t>
+        </w:r>
+      </w:hyperlink>
+      <w:r>
+        <w:rPr>
+          <w:rFonts w:ascii="Times New Roman" w:hAnsi="Times New Roman" w:cs="Times New Roman"/>
+          <w:sz w:val="24"/>
+          <w:szCs w:val="24"/>
+        </w:rPr>
+        <w:t> | </w:t>
+      </w:r>
+      <w:hyperlink r:id="rId30" w:history="1">
+        <w:r>
+          <w:rPr>
+            <w:rStyle w:val="Hyperlink"/>
+            <w:rFonts w:ascii="Times New Roman" w:hAnsi="Times New Roman" w:cs="Times New Roman"/>
+            <w:sz w:val="24"/>
+            <w:szCs w:val="24"/>
+          </w:rPr>
+          <w:t>6</w:t>
+        </w:r>
+      </w:hyperlink>
+      <w:r>
+        <w:rPr>
+          <w:rFonts w:ascii="Times New Roman" w:hAnsi="Times New Roman" w:cs="Times New Roman"/>
+          <w:sz w:val="24"/>
+          <w:szCs w:val="24"/>
+        </w:rPr>
+        <w:br/>
+      </w:r>
+      <w:hyperlink r:id="rId31" w:history="1">
+        <w:r>
+          <w:rPr>
+            <w:rStyle w:val="Hyperlink"/>
+            <w:rFonts w:ascii="Times New Roman" w:hAnsi="Times New Roman" w:cs="Times New Roman"/>
+            <w:sz w:val="24"/>
+            <w:szCs w:val="24"/>
+          </w:rPr>
+          <w:t xml:space="preserve">Основы языка программирования </w:t>
+        </w:r>
+      </w:hyperlink>
+      <w:hyperlink r:id="rId32" w:history="1">
+        <w:r>
+          <w:rPr>
+            <w:rStyle w:val="Hyperlink"/>
+            <w:rFonts w:ascii="Times New Roman" w:hAnsi="Times New Roman" w:cs="Times New Roman"/>
+            <w:sz w:val="24"/>
+            <w:szCs w:val="24"/>
+            <w:lang w:val="en-US"/>
+          </w:rPr>
+          <w:t>Python</w:t>
+        </w:r>
+        <w:r>
+          <w:rPr>
+            <w:rStyle w:val="Hyperlink"/>
+            <w:rFonts w:ascii="Times New Roman" w:hAnsi="Times New Roman" w:cs="Times New Roman"/>
+            <w:sz w:val="24"/>
+            <w:szCs w:val="24"/>
+          </w:rPr>
+          <w:t xml:space="preserve"> </w:t>
+        </w:r>
+      </w:hyperlink>
+      <w:hyperlink r:id="rId33" w:history="1">
+        <w:r>
+          <w:rPr>
+            <w:rStyle w:val="Hyperlink"/>
+            <w:rFonts w:ascii="Times New Roman" w:hAnsi="Times New Roman" w:cs="Times New Roman"/>
+            <w:sz w:val="24"/>
+            <w:szCs w:val="24"/>
+          </w:rPr>
+          <w:t>за 10 минут</w:t>
+        </w:r>
+      </w:hyperlink>
+      <w:r>
+        <w:rPr>
+          <w:rFonts w:ascii="Times New Roman" w:hAnsi="Times New Roman" w:cs="Times New Roman"/>
+          <w:sz w:val="24"/>
+          <w:szCs w:val="24"/>
+        </w:rPr>
+        <w:br/>
+      </w:r>
+      <w:hyperlink r:id="rId34" w:history="1">
+        <w:r>
+          <w:rPr>
+            <w:rStyle w:val="Hyperlink"/>
+            <w:rFonts w:ascii="Times New Roman" w:hAnsi="Times New Roman" w:cs="Times New Roman"/>
+            <w:sz w:val="24"/>
+            <w:szCs w:val="24"/>
+          </w:rPr>
+          <w:t xml:space="preserve">Пишем красивый идиоматический </w:t>
+        </w:r>
+      </w:hyperlink>
+      <w:hyperlink r:id="rId35" w:history="1">
+        <w:r>
+          <w:rPr>
+            <w:rStyle w:val="Hyperlink"/>
+            <w:rFonts w:ascii="Times New Roman" w:hAnsi="Times New Roman" w:cs="Times New Roman"/>
+            <w:sz w:val="24"/>
+            <w:szCs w:val="24"/>
+            <w:lang w:val="en-US"/>
+          </w:rPr>
+          <w:t>Python</w:t>
+        </w:r>
+      </w:hyperlink>
+      <w:r>
+        <w:rPr>
+          <w:rFonts w:ascii="Times New Roman" w:hAnsi="Times New Roman" w:cs="Times New Roman"/>
+          <w:sz w:val="24"/>
+          <w:szCs w:val="24"/>
+        </w:rPr>
+        <w:br/>
+      </w:r>
+      <w:hyperlink r:id="rId36" w:history="1">
+        <w:r>
+          <w:rPr>
+            <w:rStyle w:val="Hyperlink"/>
+            <w:rFonts w:ascii="Times New Roman" w:hAnsi="Times New Roman" w:cs="Times New Roman"/>
+            <w:sz w:val="24"/>
+            <w:szCs w:val="24"/>
+            <w:lang w:val="en-US"/>
+          </w:rPr>
+          <w:t>Be</w:t>
+        </w:r>
+        <w:r>
+          <w:rPr>
+            <w:rStyle w:val="Hyperlink"/>
+            <w:rFonts w:ascii="Times New Roman" w:hAnsi="Times New Roman" w:cs="Times New Roman"/>
+            <w:sz w:val="24"/>
+            <w:szCs w:val="24"/>
+          </w:rPr>
+          <w:t xml:space="preserve"> </w:t>
+        </w:r>
+      </w:hyperlink>
+      <w:hyperlink r:id="rId37" w:history="1">
+        <w:proofErr w:type="spellStart"/>
+        <w:r>
+          <w:rPr>
+            <w:rStyle w:val="Hyperlink"/>
+            <w:rFonts w:ascii="Times New Roman" w:hAnsi="Times New Roman" w:cs="Times New Roman"/>
+            <w:sz w:val="24"/>
+            <w:szCs w:val="24"/>
+            <w:lang w:val="en-US"/>
+          </w:rPr>
+          <w:t>Pythonic</w:t>
+        </w:r>
+        <w:proofErr w:type="spellEnd"/>
+      </w:hyperlink>
+      <w:r>
+        <w:rPr>
+          <w:rFonts w:ascii="Times New Roman" w:hAnsi="Times New Roman" w:cs="Times New Roman"/>
+          <w:sz w:val="24"/>
+          <w:szCs w:val="24"/>
+        </w:rPr>
+        <w:br/>
+      </w:r>
+      <w:r>
+        <w:rPr>
+          <w:rFonts w:ascii="Times New Roman" w:hAnsi="Times New Roman" w:cs="Times New Roman"/>
+          <w:sz w:val="24"/>
+          <w:szCs w:val="24"/>
+          <w:lang w:val="en-US"/>
+        </w:rPr>
+        <w:t>Code</w:t>
+      </w:r>
+      <w:r>
+        <w:rPr>
+          <w:rFonts w:ascii="Times New Roman" w:hAnsi="Times New Roman" w:cs="Times New Roman"/>
+          <w:sz w:val="24"/>
+          <w:szCs w:val="24"/>
+        </w:rPr>
+        <w:t xml:space="preserve"> </w:t>
+      </w:r>
+      <w:r>
+        <w:rPr>
+          <w:rFonts w:ascii="Times New Roman" w:hAnsi="Times New Roman" w:cs="Times New Roman"/>
+          <w:sz w:val="24"/>
+          <w:szCs w:val="24"/>
+          <w:lang w:val="en-US"/>
+        </w:rPr>
+        <w:t>Like</w:t>
+      </w:r>
+      <w:r>
+        <w:rPr>
+          <w:rFonts w:ascii="Times New Roman" w:hAnsi="Times New Roman" w:cs="Times New Roman"/>
+          <w:sz w:val="24"/>
+          <w:szCs w:val="24"/>
+        </w:rPr>
+        <w:t xml:space="preserve"> </w:t>
+      </w:r>
+      <w:r>
+        <w:rPr>
+          <w:rFonts w:ascii="Times New Roman" w:hAnsi="Times New Roman" w:cs="Times New Roman"/>
+          <w:sz w:val="24"/>
+          <w:szCs w:val="24"/>
+          <w:lang w:val="en-US"/>
+        </w:rPr>
+        <w:t>a</w:t>
+      </w:r>
+      <w:r>
+        <w:rPr>
+          <w:rFonts w:ascii="Times New Roman" w:hAnsi="Times New Roman" w:cs="Times New Roman"/>
+          <w:sz w:val="24"/>
+          <w:szCs w:val="24"/>
+        </w:rPr>
+        <w:t xml:space="preserve"> </w:t>
+      </w:r>
+      <w:proofErr w:type="spellStart"/>
+      <w:r>
+        <w:rPr>
+          <w:rFonts w:ascii="Times New Roman" w:hAnsi="Times New Roman" w:cs="Times New Roman"/>
+          <w:sz w:val="24"/>
+          <w:szCs w:val="24"/>
+          <w:lang w:val="en-US"/>
+        </w:rPr>
+        <w:t>Pythonista</w:t>
+      </w:r>
+      <w:proofErr w:type="spellEnd"/>
+      <w:r>
+        <w:rPr>
+          <w:rFonts w:ascii="Times New Roman" w:hAnsi="Times New Roman" w:cs="Times New Roman"/>
+          <w:sz w:val="24"/>
+          <w:szCs w:val="24"/>
+        </w:rPr>
+        <w:t xml:space="preserve">: </w:t>
+      </w:r>
+      <w:r>
+        <w:rPr>
+          <w:rFonts w:ascii="Times New Roman" w:hAnsi="Times New Roman" w:cs="Times New Roman"/>
+          <w:sz w:val="24"/>
+          <w:szCs w:val="24"/>
+          <w:lang w:val="en-US"/>
+        </w:rPr>
+        <w:t>Idiomatic</w:t>
+      </w:r>
+      <w:r>
+        <w:rPr>
+          <w:rFonts w:ascii="Times New Roman" w:hAnsi="Times New Roman" w:cs="Times New Roman"/>
+          <w:sz w:val="24"/>
+          <w:szCs w:val="24"/>
+        </w:rPr>
+        <w:t xml:space="preserve"> </w:t>
+      </w:r>
+      <w:r>
+        <w:rPr>
+          <w:rFonts w:ascii="Times New Roman" w:hAnsi="Times New Roman" w:cs="Times New Roman"/>
+          <w:sz w:val="24"/>
+          <w:szCs w:val="24"/>
+          <w:lang w:val="en-US"/>
+        </w:rPr>
+        <w:t>Python</w:t>
+      </w:r>
+      <w:r>
+        <w:rPr>
+          <w:rFonts w:ascii="Times New Roman" w:hAnsi="Times New Roman" w:cs="Times New Roman"/>
+          <w:sz w:val="24"/>
+          <w:szCs w:val="24"/>
+        </w:rPr>
+        <w:t>:</w:t>
+      </w:r>
+      <w:r>
+        <w:rPr>
+          <w:rFonts w:ascii="Times New Roman" w:hAnsi="Times New Roman" w:cs="Times New Roman"/>
+          <w:sz w:val="24"/>
+          <w:szCs w:val="24"/>
+          <w:lang w:val="en-US"/>
+        </w:rPr>
+        <w:t> </w:t>
+      </w:r>
+      <w:hyperlink r:id="rId38" w:history="1">
+        <w:r>
+          <w:rPr>
+            <w:rStyle w:val="Hyperlink"/>
             <w:rFonts w:ascii="Times New Roman" w:hAnsi="Times New Roman" w:cs="Times New Roman"/>
             <w:sz w:val="24"/>
             <w:szCs w:val="24"/>
@@ -2121,13 +2460,31 @@
           <w:rFonts w:ascii="Times New Roman" w:hAnsi="Times New Roman" w:cs="Times New Roman"/>
           <w:sz w:val="24"/>
           <w:szCs w:val="24"/>
-        </w:rPr>
-        <w:t> | </w:t>
-      </w:r>
-      <w:hyperlink r:id="rId27" w:history="1">
-        <w:r>
-          <w:rPr>
-            <w:rStyle w:val="a3"/>
+          <w:lang w:val="en-US"/>
+        </w:rPr>
+        <w:t> </w:t>
+      </w:r>
+      <w:r>
+        <w:rPr>
+          <w:rFonts w:ascii="Times New Roman" w:hAnsi="Times New Roman" w:cs="Times New Roman"/>
+          <w:sz w:val="24"/>
+          <w:szCs w:val="24"/>
+        </w:rPr>
+        <w:t>|</w:t>
+      </w:r>
+      <w:r>
+        <w:rPr>
+          <w:rFonts w:ascii="Times New Roman" w:hAnsi="Times New Roman" w:cs="Times New Roman"/>
+          <w:sz w:val="24"/>
+          <w:szCs w:val="24"/>
+          <w:lang w:val="en-US"/>
+        </w:rPr>
+        <w:t> </w:t>
+      </w:r>
+      <w:hyperlink r:id="rId39" w:history="1">
+        <w:r>
+          <w:rPr>
+            <w:rStyle w:val="Hyperlink"/>
             <w:rFonts w:ascii="Times New Roman" w:hAnsi="Times New Roman" w:cs="Times New Roman"/>
             <w:sz w:val="24"/>
             <w:szCs w:val="24"/>
@@ -2140,13 +2497,31 @@
           <w:rFonts w:ascii="Times New Roman" w:hAnsi="Times New Roman" w:cs="Times New Roman"/>
           <w:sz w:val="24"/>
           <w:szCs w:val="24"/>
-        </w:rPr>
-        <w:t> | </w:t>
-      </w:r>
-      <w:hyperlink r:id="rId28" w:history="1">
-        <w:r>
-          <w:rPr>
-            <w:rStyle w:val="a3"/>
+          <w:lang w:val="en-US"/>
+        </w:rPr>
+        <w:t> </w:t>
+      </w:r>
+      <w:r>
+        <w:rPr>
+          <w:rFonts w:ascii="Times New Roman" w:hAnsi="Times New Roman" w:cs="Times New Roman"/>
+          <w:sz w:val="24"/>
+          <w:szCs w:val="24"/>
+        </w:rPr>
+        <w:t>|</w:t>
+      </w:r>
+      <w:r>
+        <w:rPr>
+          <w:rFonts w:ascii="Times New Roman" w:hAnsi="Times New Roman" w:cs="Times New Roman"/>
+          <w:sz w:val="24"/>
+          <w:szCs w:val="24"/>
+          <w:lang w:val="en-US"/>
+        </w:rPr>
+        <w:t> </w:t>
+      </w:r>
+      <w:hyperlink r:id="rId40" w:history="1">
+        <w:r>
+          <w:rPr>
+            <w:rStyle w:val="Hyperlink"/>
             <w:rFonts w:ascii="Times New Roman" w:hAnsi="Times New Roman" w:cs="Times New Roman"/>
             <w:sz w:val="24"/>
             <w:szCs w:val="24"/>
@@ -2160,80 +2535,12 @@
           <w:sz w:val="24"/>
           <w:szCs w:val="24"/>
         </w:rPr>
-        <w:t> | </w:t>
-      </w:r>
-      <w:hyperlink r:id="rId29" w:history="1">
-        <w:r>
-          <w:rPr>
-            <w:rStyle w:val="a3"/>
-            <w:rFonts w:ascii="Times New Roman" w:hAnsi="Times New Roman" w:cs="Times New Roman"/>
-            <w:sz w:val="24"/>
-            <w:szCs w:val="24"/>
-          </w:rPr>
-          <w:t>4</w:t>
-        </w:r>
-      </w:hyperlink>
-      <w:r>
-        <w:rPr>
-          <w:rFonts w:ascii="Times New Roman" w:hAnsi="Times New Roman" w:cs="Times New Roman"/>
-          <w:sz w:val="24"/>
-          <w:szCs w:val="24"/>
-        </w:rPr>
-        <w:t> | </w:t>
-      </w:r>
-      <w:hyperlink r:id="rId30" w:history="1">
-        <w:r>
-          <w:rPr>
-            <w:rStyle w:val="a3"/>
-            <w:rFonts w:ascii="Times New Roman" w:hAnsi="Times New Roman" w:cs="Times New Roman"/>
-            <w:sz w:val="24"/>
-            <w:szCs w:val="24"/>
-          </w:rPr>
-          <w:t>5</w:t>
-        </w:r>
-      </w:hyperlink>
-      <w:r>
-        <w:rPr>
-          <w:rFonts w:ascii="Times New Roman" w:hAnsi="Times New Roman" w:cs="Times New Roman"/>
-          <w:sz w:val="24"/>
-          <w:szCs w:val="24"/>
-        </w:rPr>
-        <w:t> | </w:t>
-      </w:r>
-      <w:hyperlink r:id="rId31" w:history="1">
-        <w:r>
-          <w:rPr>
-            <w:rStyle w:val="a3"/>
-            <w:rFonts w:ascii="Times New Roman" w:hAnsi="Times New Roman" w:cs="Times New Roman"/>
-            <w:sz w:val="24"/>
-            <w:szCs w:val="24"/>
-          </w:rPr>
-          <w:t>6</w:t>
-        </w:r>
-      </w:hyperlink>
-      <w:r>
-        <w:rPr>
-          <w:rFonts w:ascii="Times New Roman" w:hAnsi="Times New Roman" w:cs="Times New Roman"/>
-          <w:sz w:val="24"/>
-          <w:szCs w:val="24"/>
-        </w:rPr>
         <w:br/>
       </w:r>
-      <w:hyperlink r:id="rId32" w:history="1">
-        <w:r>
-          <w:rPr>
-            <w:rStyle w:val="a3"/>
-            <w:rFonts w:ascii="Times New Roman" w:hAnsi="Times New Roman" w:cs="Times New Roman"/>
-            <w:sz w:val="24"/>
-            <w:szCs w:val="24"/>
-          </w:rPr>
-          <w:t xml:space="preserve">Основы языка программирования </w:t>
-        </w:r>
-      </w:hyperlink>
-      <w:hyperlink r:id="rId33" w:history="1">
-        <w:r>
-          <w:rPr>
-            <w:rStyle w:val="a3"/>
+      <w:hyperlink r:id="rId41" w:history="1">
+        <w:r>
+          <w:rPr>
+            <w:rStyle w:val="Hyperlink"/>
             <w:rFonts w:ascii="Times New Roman" w:hAnsi="Times New Roman" w:cs="Times New Roman"/>
             <w:sz w:val="24"/>
             <w:szCs w:val="24"/>
@@ -2243,7 +2550,101 @@
         </w:r>
         <w:r>
           <w:rPr>
-            <w:rStyle w:val="a3"/>
+            <w:rStyle w:val="Hyperlink"/>
+            <w:rFonts w:ascii="Times New Roman" w:hAnsi="Times New Roman" w:cs="Times New Roman"/>
+            <w:sz w:val="24"/>
+            <w:szCs w:val="24"/>
+          </w:rPr>
+          <w:t>-</w:t>
+        </w:r>
+        <w:r>
+          <w:rPr>
+            <w:rStyle w:val="Hyperlink"/>
+            <w:rFonts w:ascii="Times New Roman" w:hAnsi="Times New Roman" w:cs="Times New Roman"/>
+            <w:sz w:val="24"/>
+            <w:szCs w:val="24"/>
+            <w:lang w:val="en-US"/>
+          </w:rPr>
+          <w:t>way</w:t>
+        </w:r>
+        <w:r>
+          <w:rPr>
+            <w:rStyle w:val="Hyperlink"/>
+            <w:rFonts w:ascii="Times New Roman" w:hAnsi="Times New Roman" w:cs="Times New Roman"/>
+            <w:sz w:val="24"/>
+            <w:szCs w:val="24"/>
+          </w:rPr>
+          <w:t xml:space="preserve">. </w:t>
+        </w:r>
+      </w:hyperlink>
+      <w:hyperlink r:id="rId42" w:history="1">
+        <w:r>
+          <w:rPr>
+            <w:rStyle w:val="Hyperlink"/>
+            <w:rFonts w:ascii="Times New Roman" w:hAnsi="Times New Roman" w:cs="Times New Roman"/>
+            <w:sz w:val="24"/>
+            <w:szCs w:val="24"/>
+          </w:rPr>
+          <w:t>Работа над ошибками</w:t>
+        </w:r>
+      </w:hyperlink>
+      <w:r>
+        <w:rPr>
+          <w:rFonts w:ascii="Times New Roman" w:hAnsi="Times New Roman" w:cs="Times New Roman"/>
+          <w:sz w:val="24"/>
+          <w:szCs w:val="24"/>
+        </w:rPr>
+        <w:br/>
+      </w:r>
+      <w:hyperlink r:id="rId43" w:history="1">
+        <w:r>
+          <w:rPr>
+            <w:rStyle w:val="Hyperlink"/>
+            <w:rFonts w:ascii="Times New Roman" w:hAnsi="Times New Roman" w:cs="Times New Roman"/>
+            <w:sz w:val="24"/>
+            <w:szCs w:val="24"/>
+          </w:rPr>
+          <w:t xml:space="preserve">Вещи, о которых следует помнить, программируя на </w:t>
+        </w:r>
+      </w:hyperlink>
+      <w:hyperlink r:id="rId44" w:history="1">
+        <w:r>
+          <w:rPr>
+            <w:rStyle w:val="Hyperlink"/>
+            <w:rFonts w:ascii="Times New Roman" w:hAnsi="Times New Roman" w:cs="Times New Roman"/>
+            <w:sz w:val="24"/>
+            <w:szCs w:val="24"/>
+            <w:lang w:val="en-US"/>
+          </w:rPr>
+          <w:t>Python</w:t>
+        </w:r>
+      </w:hyperlink>
+      <w:r>
+        <w:rPr>
+          <w:rFonts w:ascii="Times New Roman" w:hAnsi="Times New Roman" w:cs="Times New Roman"/>
+          <w:sz w:val="24"/>
+          <w:szCs w:val="24"/>
+        </w:rPr>
+        <w:br/>
+      </w:r>
+      <w:hyperlink r:id="rId45" w:history="1">
+        <w:proofErr w:type="spellStart"/>
+        <w:r>
+          <w:rPr>
+            <w:rStyle w:val="Hyperlink"/>
+            <w:rFonts w:ascii="Times New Roman" w:hAnsi="Times New Roman" w:cs="Times New Roman"/>
+            <w:sz w:val="24"/>
+            <w:szCs w:val="24"/>
+            <w:lang w:val="en-US"/>
+          </w:rPr>
+          <w:t>Python</w:t>
+        </w:r>
+        <w:proofErr w:type="spellEnd"/>
+      </w:hyperlink>
+      <w:hyperlink r:id="rId46" w:history="1">
+        <w:r>
+          <w:rPr>
+            <w:rStyle w:val="Hyperlink"/>
             <w:rFonts w:ascii="Times New Roman" w:hAnsi="Times New Roman" w:cs="Times New Roman"/>
             <w:sz w:val="24"/>
             <w:szCs w:val="24"/>
@@ -2251,15 +2652,15 @@
           <w:t xml:space="preserve"> </w:t>
         </w:r>
       </w:hyperlink>
-      <w:hyperlink r:id="rId34" w:history="1">
-        <w:r>
-          <w:rPr>
-            <w:rStyle w:val="a3"/>
-            <w:rFonts w:ascii="Times New Roman" w:hAnsi="Times New Roman" w:cs="Times New Roman"/>
-            <w:sz w:val="24"/>
-            <w:szCs w:val="24"/>
-          </w:rPr>
-          <w:t>за 10 минут</w:t>
+      <w:hyperlink r:id="rId47" w:history="1">
+        <w:r>
+          <w:rPr>
+            <w:rStyle w:val="Hyperlink"/>
+            <w:rFonts w:ascii="Times New Roman" w:hAnsi="Times New Roman" w:cs="Times New Roman"/>
+            <w:sz w:val="24"/>
+            <w:szCs w:val="24"/>
+          </w:rPr>
+          <w:t>качественно</w:t>
         </w:r>
       </w:hyperlink>
       <w:r>
@@ -2270,21 +2671,43 @@
         </w:rPr>
         <w:br/>
       </w:r>
-      <w:hyperlink r:id="rId35" w:history="1">
-        <w:r>
-          <w:rPr>
-            <w:rStyle w:val="a3"/>
-            <w:rFonts w:ascii="Times New Roman" w:hAnsi="Times New Roman" w:cs="Times New Roman"/>
-            <w:sz w:val="24"/>
-            <w:szCs w:val="24"/>
-          </w:rPr>
-          <w:t xml:space="preserve">Пишем красивый идиоматический </w:t>
-        </w:r>
-      </w:hyperlink>
-      <w:hyperlink r:id="rId36" w:history="1">
-        <w:r>
-          <w:rPr>
-            <w:rStyle w:val="a3"/>
+      <w:hyperlink r:id="rId48" w:history="1">
+        <w:proofErr w:type="spellStart"/>
+        <w:r>
+          <w:rPr>
+            <w:rStyle w:val="Hyperlink"/>
+            <w:rFonts w:ascii="Times New Roman" w:hAnsi="Times New Roman" w:cs="Times New Roman"/>
+            <w:sz w:val="24"/>
+            <w:szCs w:val="24"/>
+            <w:lang w:val="en-US"/>
+          </w:rPr>
+          <w:t>Pythonic</w:t>
+        </w:r>
+        <w:proofErr w:type="spellEnd"/>
+      </w:hyperlink>
+      <w:r>
+        <w:rPr>
+          <w:rFonts w:ascii="Times New Roman" w:hAnsi="Times New Roman" w:cs="Times New Roman"/>
+          <w:sz w:val="24"/>
+          <w:szCs w:val="24"/>
+        </w:rPr>
+        <w:br/>
+      </w:r>
+      <w:hyperlink r:id="rId49" w:history="1">
+        <w:r>
+          <w:rPr>
+            <w:rStyle w:val="Hyperlink"/>
+            <w:rFonts w:ascii="Times New Roman" w:hAnsi="Times New Roman" w:cs="Times New Roman"/>
+            <w:sz w:val="24"/>
+            <w:szCs w:val="24"/>
+          </w:rPr>
+          <w:t xml:space="preserve">Путеводитель по </w:t>
+        </w:r>
+      </w:hyperlink>
+      <w:hyperlink r:id="rId50" w:history="1">
+        <w:r>
+          <w:rPr>
+            <w:rStyle w:val="Hyperlink"/>
             <w:rFonts w:ascii="Times New Roman" w:hAnsi="Times New Roman" w:cs="Times New Roman"/>
             <w:sz w:val="24"/>
             <w:szCs w:val="24"/>
@@ -2292,6 +2715,26 @@
           </w:rPr>
           <w:t>Python</w:t>
         </w:r>
+        <w:r>
+          <w:rPr>
+            <w:rStyle w:val="Hyperlink"/>
+            <w:rFonts w:ascii="Times New Roman" w:hAnsi="Times New Roman" w:cs="Times New Roman"/>
+            <w:sz w:val="24"/>
+            <w:szCs w:val="24"/>
+          </w:rPr>
+          <w:t xml:space="preserve">. </w:t>
+        </w:r>
+      </w:hyperlink>
+      <w:hyperlink r:id="rId51" w:history="1">
+        <w:r>
+          <w:rPr>
+            <w:rStyle w:val="Hyperlink"/>
+            <w:rFonts w:ascii="Times New Roman" w:hAnsi="Times New Roman" w:cs="Times New Roman"/>
+            <w:sz w:val="24"/>
+            <w:szCs w:val="24"/>
+          </w:rPr>
+          <w:t>Пишем великолепный код</w:t>
+        </w:r>
       </w:hyperlink>
       <w:r>
         <w:rPr>
@@ -2301,20 +2744,62 @@
         </w:rPr>
         <w:br/>
       </w:r>
-      <w:hyperlink r:id="rId37" w:history="1">
-        <w:r>
-          <w:rPr>
-            <w:rStyle w:val="a3"/>
-            <w:rFonts w:ascii="Times New Roman" w:hAnsi="Times New Roman" w:cs="Times New Roman"/>
-            <w:sz w:val="24"/>
-            <w:szCs w:val="24"/>
-            <w:lang w:val="en-US"/>
-          </w:rPr>
-          <w:t>Be</w:t>
-        </w:r>
-        <w:r>
-          <w:rPr>
-            <w:rStyle w:val="a3"/>
+      <w:hyperlink r:id="rId52" w:history="1">
+        <w:r>
+          <w:rPr>
+            <w:rStyle w:val="Hyperlink"/>
+            <w:rFonts w:ascii="Times New Roman" w:hAnsi="Times New Roman" w:cs="Times New Roman"/>
+            <w:sz w:val="24"/>
+            <w:szCs w:val="24"/>
+          </w:rPr>
+          <w:t xml:space="preserve">Доклад по </w:t>
+        </w:r>
+      </w:hyperlink>
+      <w:hyperlink r:id="rId53" w:history="1">
+        <w:r>
+          <w:rPr>
+            <w:rStyle w:val="Hyperlink"/>
+            <w:rFonts w:ascii="Times New Roman" w:hAnsi="Times New Roman" w:cs="Times New Roman"/>
+            <w:sz w:val="24"/>
+            <w:szCs w:val="24"/>
+            <w:lang w:val="en-US"/>
+          </w:rPr>
+          <w:t>Python</w:t>
+        </w:r>
+      </w:hyperlink>
+      <w:r>
+        <w:rPr>
+          <w:rFonts w:ascii="Times New Roman" w:hAnsi="Times New Roman" w:cs="Times New Roman"/>
+          <w:sz w:val="24"/>
+          <w:szCs w:val="24"/>
+        </w:rPr>
+        <w:br/>
+      </w:r>
+      <w:hyperlink r:id="rId54" w:history="1">
+        <w:r>
+          <w:rPr>
+            <w:rStyle w:val="Hyperlink"/>
+            <w:rFonts w:ascii="Times New Roman" w:hAnsi="Times New Roman" w:cs="Times New Roman"/>
+            <w:sz w:val="24"/>
+            <w:szCs w:val="24"/>
+          </w:rPr>
+          <w:t xml:space="preserve">Уроки </w:t>
+        </w:r>
+      </w:hyperlink>
+      <w:hyperlink r:id="rId55" w:history="1">
+        <w:r>
+          <w:rPr>
+            <w:rStyle w:val="Hyperlink"/>
+            <w:rFonts w:ascii="Times New Roman" w:hAnsi="Times New Roman" w:cs="Times New Roman"/>
+            <w:sz w:val="24"/>
+            <w:szCs w:val="24"/>
+            <w:lang w:val="en-US"/>
+          </w:rPr>
+          <w:t>Python</w:t>
+        </w:r>
+        <w:r>
+          <w:rPr>
+            <w:rStyle w:val="Hyperlink"/>
             <w:rFonts w:ascii="Times New Roman" w:hAnsi="Times New Roman" w:cs="Times New Roman"/>
             <w:sz w:val="24"/>
             <w:szCs w:val="24"/>
@@ -2322,519 +2807,21 @@
           <w:t xml:space="preserve"> </w:t>
         </w:r>
       </w:hyperlink>
-      <w:hyperlink r:id="rId38" w:history="1">
-        <w:proofErr w:type="spellStart"/>
-        <w:r>
-          <w:rPr>
-            <w:rStyle w:val="a3"/>
-            <w:rFonts w:ascii="Times New Roman" w:hAnsi="Times New Roman" w:cs="Times New Roman"/>
-            <w:sz w:val="24"/>
-            <w:szCs w:val="24"/>
-            <w:lang w:val="en-US"/>
-          </w:rPr>
-          <w:t>Pythonic</w:t>
-        </w:r>
-        <w:proofErr w:type="spellEnd"/>
-      </w:hyperlink>
-      <w:r>
-        <w:rPr>
-          <w:rFonts w:ascii="Times New Roman" w:hAnsi="Times New Roman" w:cs="Times New Roman"/>
-          <w:sz w:val="24"/>
-          <w:szCs w:val="24"/>
-        </w:rPr>
-        <w:br/>
-      </w:r>
-      <w:r>
-        <w:rPr>
-          <w:rFonts w:ascii="Times New Roman" w:hAnsi="Times New Roman" w:cs="Times New Roman"/>
-          <w:sz w:val="24"/>
-          <w:szCs w:val="24"/>
-          <w:lang w:val="en-US"/>
-        </w:rPr>
-        <w:t>Code</w:t>
-      </w:r>
-      <w:r>
-        <w:rPr>
-          <w:rFonts w:ascii="Times New Roman" w:hAnsi="Times New Roman" w:cs="Times New Roman"/>
-          <w:sz w:val="24"/>
-          <w:szCs w:val="24"/>
-        </w:rPr>
-        <w:t xml:space="preserve"> </w:t>
-      </w:r>
-      <w:r>
-        <w:rPr>
-          <w:rFonts w:ascii="Times New Roman" w:hAnsi="Times New Roman" w:cs="Times New Roman"/>
-          <w:sz w:val="24"/>
-          <w:szCs w:val="24"/>
-          <w:lang w:val="en-US"/>
-        </w:rPr>
-        <w:t>Like</w:t>
-      </w:r>
-      <w:r>
-        <w:rPr>
-          <w:rFonts w:ascii="Times New Roman" w:hAnsi="Times New Roman" w:cs="Times New Roman"/>
-          <w:sz w:val="24"/>
-          <w:szCs w:val="24"/>
-        </w:rPr>
-        <w:t xml:space="preserve"> </w:t>
-      </w:r>
-      <w:r>
-        <w:rPr>
-          <w:rFonts w:ascii="Times New Roman" w:hAnsi="Times New Roman" w:cs="Times New Roman"/>
-          <w:sz w:val="24"/>
-          <w:szCs w:val="24"/>
-          <w:lang w:val="en-US"/>
-        </w:rPr>
-        <w:t>a</w:t>
-      </w:r>
-      <w:r>
-        <w:rPr>
-          <w:rFonts w:ascii="Times New Roman" w:hAnsi="Times New Roman" w:cs="Times New Roman"/>
-          <w:sz w:val="24"/>
-          <w:szCs w:val="24"/>
-        </w:rPr>
-        <w:t xml:space="preserve"> </w:t>
-      </w:r>
-      <w:proofErr w:type="spellStart"/>
-      <w:r>
-        <w:rPr>
-          <w:rFonts w:ascii="Times New Roman" w:hAnsi="Times New Roman" w:cs="Times New Roman"/>
-          <w:sz w:val="24"/>
-          <w:szCs w:val="24"/>
-          <w:lang w:val="en-US"/>
-        </w:rPr>
-        <w:t>Pythonista</w:t>
-      </w:r>
-      <w:proofErr w:type="spellEnd"/>
-      <w:r>
-        <w:rPr>
-          <w:rFonts w:ascii="Times New Roman" w:hAnsi="Times New Roman" w:cs="Times New Roman"/>
-          <w:sz w:val="24"/>
-          <w:szCs w:val="24"/>
-        </w:rPr>
-        <w:t xml:space="preserve">: </w:t>
-      </w:r>
-      <w:r>
-        <w:rPr>
-          <w:rFonts w:ascii="Times New Roman" w:hAnsi="Times New Roman" w:cs="Times New Roman"/>
-          <w:sz w:val="24"/>
-          <w:szCs w:val="24"/>
-          <w:lang w:val="en-US"/>
-        </w:rPr>
-        <w:t>Idiomatic</w:t>
-      </w:r>
-      <w:r>
-        <w:rPr>
-          <w:rFonts w:ascii="Times New Roman" w:hAnsi="Times New Roman" w:cs="Times New Roman"/>
-          <w:sz w:val="24"/>
-          <w:szCs w:val="24"/>
-        </w:rPr>
-        <w:t xml:space="preserve"> </w:t>
-      </w:r>
-      <w:r>
-        <w:rPr>
-          <w:rFonts w:ascii="Times New Roman" w:hAnsi="Times New Roman" w:cs="Times New Roman"/>
-          <w:sz w:val="24"/>
-          <w:szCs w:val="24"/>
-          <w:lang w:val="en-US"/>
-        </w:rPr>
-        <w:t>Python</w:t>
-      </w:r>
-      <w:r>
-        <w:rPr>
-          <w:rFonts w:ascii="Times New Roman" w:hAnsi="Times New Roman" w:cs="Times New Roman"/>
-          <w:sz w:val="24"/>
-          <w:szCs w:val="24"/>
-        </w:rPr>
-        <w:t>:</w:t>
-      </w:r>
-      <w:r>
-        <w:rPr>
-          <w:rFonts w:ascii="Times New Roman" w:hAnsi="Times New Roman" w:cs="Times New Roman"/>
-          <w:sz w:val="24"/>
-          <w:szCs w:val="24"/>
-          <w:lang w:val="en-US"/>
-        </w:rPr>
-        <w:t> </w:t>
-      </w:r>
-      <w:hyperlink r:id="rId39" w:history="1">
-        <w:r>
-          <w:rPr>
-            <w:rStyle w:val="a3"/>
-            <w:rFonts w:ascii="Times New Roman" w:hAnsi="Times New Roman" w:cs="Times New Roman"/>
-            <w:sz w:val="24"/>
-            <w:szCs w:val="24"/>
-          </w:rPr>
-          <w:t>1</w:t>
-        </w:r>
-      </w:hyperlink>
-      <w:r>
-        <w:rPr>
-          <w:rFonts w:ascii="Times New Roman" w:hAnsi="Times New Roman" w:cs="Times New Roman"/>
-          <w:sz w:val="24"/>
-          <w:szCs w:val="24"/>
-          <w:lang w:val="en-US"/>
-        </w:rPr>
-        <w:t> </w:t>
-      </w:r>
-      <w:r>
-        <w:rPr>
-          <w:rFonts w:ascii="Times New Roman" w:hAnsi="Times New Roman" w:cs="Times New Roman"/>
-          <w:sz w:val="24"/>
-          <w:szCs w:val="24"/>
-        </w:rPr>
-        <w:t>|</w:t>
-      </w:r>
-      <w:r>
-        <w:rPr>
-          <w:rFonts w:ascii="Times New Roman" w:hAnsi="Times New Roman" w:cs="Times New Roman"/>
-          <w:sz w:val="24"/>
-          <w:szCs w:val="24"/>
-          <w:lang w:val="en-US"/>
-        </w:rPr>
-        <w:t> </w:t>
-      </w:r>
-      <w:hyperlink r:id="rId40" w:history="1">
-        <w:r>
-          <w:rPr>
-            <w:rStyle w:val="a3"/>
-            <w:rFonts w:ascii="Times New Roman" w:hAnsi="Times New Roman" w:cs="Times New Roman"/>
-            <w:sz w:val="24"/>
-            <w:szCs w:val="24"/>
-          </w:rPr>
-          <w:t>2</w:t>
-        </w:r>
-      </w:hyperlink>
-      <w:r>
-        <w:rPr>
-          <w:rFonts w:ascii="Times New Roman" w:hAnsi="Times New Roman" w:cs="Times New Roman"/>
-          <w:sz w:val="24"/>
-          <w:szCs w:val="24"/>
-          <w:lang w:val="en-US"/>
-        </w:rPr>
-        <w:t> </w:t>
-      </w:r>
-      <w:r>
-        <w:rPr>
-          <w:rFonts w:ascii="Times New Roman" w:hAnsi="Times New Roman" w:cs="Times New Roman"/>
-          <w:sz w:val="24"/>
-          <w:szCs w:val="24"/>
-        </w:rPr>
-        <w:t>|</w:t>
-      </w:r>
-      <w:r>
-        <w:rPr>
-          <w:rFonts w:ascii="Times New Roman" w:hAnsi="Times New Roman" w:cs="Times New Roman"/>
-          <w:sz w:val="24"/>
-          <w:szCs w:val="24"/>
-          <w:lang w:val="en-US"/>
-        </w:rPr>
-        <w:t> </w:t>
-      </w:r>
-      <w:hyperlink r:id="rId41" w:history="1">
-        <w:r>
-          <w:rPr>
-            <w:rStyle w:val="a3"/>
-            <w:rFonts w:ascii="Times New Roman" w:hAnsi="Times New Roman" w:cs="Times New Roman"/>
-            <w:sz w:val="24"/>
-            <w:szCs w:val="24"/>
-          </w:rPr>
-          <w:t>3</w:t>
-        </w:r>
-      </w:hyperlink>
-      <w:r>
-        <w:rPr>
-          <w:rFonts w:ascii="Times New Roman" w:hAnsi="Times New Roman" w:cs="Times New Roman"/>
-          <w:sz w:val="24"/>
-          <w:szCs w:val="24"/>
-        </w:rPr>
-        <w:br/>
-      </w:r>
-      <w:hyperlink r:id="rId42" w:history="1">
-        <w:r>
-          <w:rPr>
-            <w:rStyle w:val="a3"/>
-            <w:rFonts w:ascii="Times New Roman" w:hAnsi="Times New Roman" w:cs="Times New Roman"/>
-            <w:sz w:val="24"/>
-            <w:szCs w:val="24"/>
-            <w:lang w:val="en-US"/>
-          </w:rPr>
-          <w:t>Python</w:t>
-        </w:r>
-        <w:r>
-          <w:rPr>
-            <w:rStyle w:val="a3"/>
-            <w:rFonts w:ascii="Times New Roman" w:hAnsi="Times New Roman" w:cs="Times New Roman"/>
-            <w:sz w:val="24"/>
-            <w:szCs w:val="24"/>
-          </w:rPr>
-          <w:t>-</w:t>
-        </w:r>
-        <w:r>
-          <w:rPr>
-            <w:rStyle w:val="a3"/>
-            <w:rFonts w:ascii="Times New Roman" w:hAnsi="Times New Roman" w:cs="Times New Roman"/>
-            <w:sz w:val="24"/>
-            <w:szCs w:val="24"/>
-            <w:lang w:val="en-US"/>
-          </w:rPr>
-          <w:t>way</w:t>
-        </w:r>
-        <w:r>
-          <w:rPr>
-            <w:rStyle w:val="a3"/>
-            <w:rFonts w:ascii="Times New Roman" w:hAnsi="Times New Roman" w:cs="Times New Roman"/>
-            <w:sz w:val="24"/>
-            <w:szCs w:val="24"/>
-          </w:rPr>
-          <w:t xml:space="preserve">. </w:t>
-        </w:r>
-      </w:hyperlink>
-      <w:hyperlink r:id="rId43" w:history="1">
-        <w:r>
-          <w:rPr>
-            <w:rStyle w:val="a3"/>
-            <w:rFonts w:ascii="Times New Roman" w:hAnsi="Times New Roman" w:cs="Times New Roman"/>
-            <w:sz w:val="24"/>
-            <w:szCs w:val="24"/>
-          </w:rPr>
-          <w:t>Работа над ошибками</w:t>
-        </w:r>
-      </w:hyperlink>
-      <w:r>
-        <w:rPr>
-          <w:rFonts w:ascii="Times New Roman" w:hAnsi="Times New Roman" w:cs="Times New Roman"/>
-          <w:sz w:val="24"/>
-          <w:szCs w:val="24"/>
-        </w:rPr>
-        <w:br/>
-      </w:r>
-      <w:hyperlink r:id="rId44" w:history="1">
-        <w:r>
-          <w:rPr>
-            <w:rStyle w:val="a3"/>
-            <w:rFonts w:ascii="Times New Roman" w:hAnsi="Times New Roman" w:cs="Times New Roman"/>
-            <w:sz w:val="24"/>
-            <w:szCs w:val="24"/>
-          </w:rPr>
-          <w:t xml:space="preserve">Вещи, о которых следует помнить, программируя на </w:t>
-        </w:r>
-      </w:hyperlink>
-      <w:hyperlink r:id="rId45" w:history="1">
-        <w:r>
-          <w:rPr>
-            <w:rStyle w:val="a3"/>
-            <w:rFonts w:ascii="Times New Roman" w:hAnsi="Times New Roman" w:cs="Times New Roman"/>
-            <w:sz w:val="24"/>
-            <w:szCs w:val="24"/>
-            <w:lang w:val="en-US"/>
-          </w:rPr>
-          <w:t>Python</w:t>
-        </w:r>
-      </w:hyperlink>
-      <w:r>
-        <w:rPr>
-          <w:rFonts w:ascii="Times New Roman" w:hAnsi="Times New Roman" w:cs="Times New Roman"/>
-          <w:sz w:val="24"/>
-          <w:szCs w:val="24"/>
-        </w:rPr>
-        <w:br/>
-      </w:r>
-      <w:hyperlink r:id="rId46" w:history="1">
-        <w:proofErr w:type="spellStart"/>
-        <w:r>
-          <w:rPr>
-            <w:rStyle w:val="a3"/>
-            <w:rFonts w:ascii="Times New Roman" w:hAnsi="Times New Roman" w:cs="Times New Roman"/>
-            <w:sz w:val="24"/>
-            <w:szCs w:val="24"/>
-            <w:lang w:val="en-US"/>
-          </w:rPr>
-          <w:t>Python</w:t>
-        </w:r>
-        <w:proofErr w:type="spellEnd"/>
-      </w:hyperlink>
-      <w:hyperlink r:id="rId47" w:history="1">
-        <w:r>
-          <w:rPr>
-            <w:rStyle w:val="a3"/>
-            <w:rFonts w:ascii="Times New Roman" w:hAnsi="Times New Roman" w:cs="Times New Roman"/>
-            <w:sz w:val="24"/>
-            <w:szCs w:val="24"/>
-          </w:rPr>
-          <w:t xml:space="preserve"> </w:t>
-        </w:r>
-      </w:hyperlink>
-      <w:hyperlink r:id="rId48" w:history="1">
-        <w:r>
-          <w:rPr>
-            <w:rStyle w:val="a3"/>
-            <w:rFonts w:ascii="Times New Roman" w:hAnsi="Times New Roman" w:cs="Times New Roman"/>
-            <w:sz w:val="24"/>
-            <w:szCs w:val="24"/>
-          </w:rPr>
-          <w:t>качественно</w:t>
-        </w:r>
-      </w:hyperlink>
-      <w:r>
-        <w:rPr>
-          <w:rFonts w:ascii="Times New Roman" w:hAnsi="Times New Roman" w:cs="Times New Roman"/>
-          <w:sz w:val="24"/>
-          <w:szCs w:val="24"/>
-        </w:rPr>
-        <w:br/>
-      </w:r>
-      <w:hyperlink r:id="rId49" w:history="1">
-        <w:proofErr w:type="spellStart"/>
-        <w:r>
-          <w:rPr>
-            <w:rStyle w:val="a3"/>
-            <w:rFonts w:ascii="Times New Roman" w:hAnsi="Times New Roman" w:cs="Times New Roman"/>
-            <w:sz w:val="24"/>
-            <w:szCs w:val="24"/>
-            <w:lang w:val="en-US"/>
-          </w:rPr>
-          <w:t>Pythonic</w:t>
-        </w:r>
-        <w:proofErr w:type="spellEnd"/>
-      </w:hyperlink>
-      <w:r>
-        <w:rPr>
-          <w:rFonts w:ascii="Times New Roman" w:hAnsi="Times New Roman" w:cs="Times New Roman"/>
-          <w:sz w:val="24"/>
-          <w:szCs w:val="24"/>
-        </w:rPr>
-        <w:br/>
-      </w:r>
-      <w:hyperlink r:id="rId50" w:history="1">
-        <w:r>
-          <w:rPr>
-            <w:rStyle w:val="a3"/>
-            <w:rFonts w:ascii="Times New Roman" w:hAnsi="Times New Roman" w:cs="Times New Roman"/>
-            <w:sz w:val="24"/>
-            <w:szCs w:val="24"/>
-          </w:rPr>
-          <w:t xml:space="preserve">Путеводитель по </w:t>
-        </w:r>
-      </w:hyperlink>
-      <w:hyperlink r:id="rId51" w:history="1">
-        <w:r>
-          <w:rPr>
-            <w:rStyle w:val="a3"/>
-            <w:rFonts w:ascii="Times New Roman" w:hAnsi="Times New Roman" w:cs="Times New Roman"/>
-            <w:sz w:val="24"/>
-            <w:szCs w:val="24"/>
-            <w:lang w:val="en-US"/>
-          </w:rPr>
-          <w:t>Python</w:t>
-        </w:r>
-        <w:r>
-          <w:rPr>
-            <w:rStyle w:val="a3"/>
-            <w:rFonts w:ascii="Times New Roman" w:hAnsi="Times New Roman" w:cs="Times New Roman"/>
-            <w:sz w:val="24"/>
-            <w:szCs w:val="24"/>
-          </w:rPr>
-          <w:t xml:space="preserve">. </w:t>
-        </w:r>
-      </w:hyperlink>
-      <w:hyperlink r:id="rId52" w:history="1">
-        <w:r>
-          <w:rPr>
-            <w:rStyle w:val="a3"/>
-            <w:rFonts w:ascii="Times New Roman" w:hAnsi="Times New Roman" w:cs="Times New Roman"/>
-            <w:sz w:val="24"/>
-            <w:szCs w:val="24"/>
-          </w:rPr>
-          <w:t>Пишем великолепный код</w:t>
-        </w:r>
-      </w:hyperlink>
-      <w:r>
-        <w:rPr>
-          <w:rFonts w:ascii="Times New Roman" w:hAnsi="Times New Roman" w:cs="Times New Roman"/>
-          <w:sz w:val="24"/>
-          <w:szCs w:val="24"/>
-        </w:rPr>
-        <w:br/>
-      </w:r>
-      <w:hyperlink r:id="rId53" w:history="1">
-        <w:r>
-          <w:rPr>
-            <w:rStyle w:val="a3"/>
-            <w:rFonts w:ascii="Times New Roman" w:hAnsi="Times New Roman" w:cs="Times New Roman"/>
-            <w:sz w:val="24"/>
-            <w:szCs w:val="24"/>
-          </w:rPr>
-          <w:t xml:space="preserve">Доклад по </w:t>
-        </w:r>
-      </w:hyperlink>
-      <w:hyperlink r:id="rId54" w:history="1">
-        <w:r>
-          <w:rPr>
-            <w:rStyle w:val="a3"/>
-            <w:rFonts w:ascii="Times New Roman" w:hAnsi="Times New Roman" w:cs="Times New Roman"/>
-            <w:sz w:val="24"/>
-            <w:szCs w:val="24"/>
-            <w:lang w:val="en-US"/>
-          </w:rPr>
-          <w:t>Python</w:t>
-        </w:r>
-      </w:hyperlink>
-      <w:r>
-        <w:rPr>
-          <w:rFonts w:ascii="Times New Roman" w:hAnsi="Times New Roman" w:cs="Times New Roman"/>
-          <w:sz w:val="24"/>
-          <w:szCs w:val="24"/>
-        </w:rPr>
-        <w:br/>
-      </w:r>
-      <w:hyperlink r:id="rId55" w:history="1">
-        <w:r>
-          <w:rPr>
-            <w:rStyle w:val="a3"/>
-            <w:rFonts w:ascii="Times New Roman" w:hAnsi="Times New Roman" w:cs="Times New Roman"/>
-            <w:sz w:val="24"/>
-            <w:szCs w:val="24"/>
-          </w:rPr>
-          <w:t xml:space="preserve">Уроки </w:t>
-        </w:r>
-      </w:hyperlink>
       <w:hyperlink r:id="rId56" w:history="1">
         <w:r>
           <w:rPr>
-            <w:rStyle w:val="a3"/>
-            <w:rFonts w:ascii="Times New Roman" w:hAnsi="Times New Roman" w:cs="Times New Roman"/>
-            <w:sz w:val="24"/>
-            <w:szCs w:val="24"/>
-            <w:lang w:val="en-US"/>
-          </w:rPr>
-          <w:t>Python</w:t>
-        </w:r>
-        <w:r>
-          <w:rPr>
-            <w:rStyle w:val="a3"/>
-            <w:rFonts w:ascii="Times New Roman" w:hAnsi="Times New Roman" w:cs="Times New Roman"/>
-            <w:sz w:val="24"/>
-            <w:szCs w:val="24"/>
-          </w:rPr>
-          <w:t xml:space="preserve"> </w:t>
+            <w:rStyle w:val="Hyperlink"/>
+            <w:rFonts w:ascii="Times New Roman" w:hAnsi="Times New Roman" w:cs="Times New Roman"/>
+            <w:sz w:val="24"/>
+            <w:szCs w:val="24"/>
+          </w:rPr>
+          <w:t xml:space="preserve">от компании </w:t>
         </w:r>
       </w:hyperlink>
       <w:hyperlink r:id="rId57" w:history="1">
         <w:r>
           <w:rPr>
-            <w:rStyle w:val="a3"/>
-            <w:rFonts w:ascii="Times New Roman" w:hAnsi="Times New Roman" w:cs="Times New Roman"/>
-            <w:sz w:val="24"/>
-            <w:szCs w:val="24"/>
-          </w:rPr>
-          <w:t xml:space="preserve">от компании </w:t>
-        </w:r>
-      </w:hyperlink>
-      <w:hyperlink r:id="rId58" w:history="1">
-        <w:r>
-          <w:rPr>
-            <w:rStyle w:val="a3"/>
+            <w:rStyle w:val="Hyperlink"/>
             <w:rFonts w:ascii="Times New Roman" w:hAnsi="Times New Roman" w:cs="Times New Roman"/>
             <w:sz w:val="24"/>
             <w:szCs w:val="24"/>
@@ -2895,52 +2882,83 @@
         </w:rPr>
         <w:t> </w:t>
       </w:r>
+      <w:hyperlink r:id="rId58" w:history="1">
+        <w:r>
+          <w:rPr>
+            <w:rStyle w:val="Hyperlink"/>
+            <w:rFonts w:ascii="Times New Roman" w:hAnsi="Times New Roman" w:cs="Times New Roman"/>
+            <w:sz w:val="24"/>
+            <w:szCs w:val="24"/>
+          </w:rPr>
+          <w:t>1</w:t>
+        </w:r>
+      </w:hyperlink>
+      <w:r>
+        <w:rPr>
+          <w:rFonts w:ascii="Times New Roman" w:hAnsi="Times New Roman" w:cs="Times New Roman"/>
+          <w:sz w:val="24"/>
+          <w:szCs w:val="24"/>
+          <w:lang w:val="en-US"/>
+        </w:rPr>
+        <w:t> </w:t>
+      </w:r>
+      <w:r>
+        <w:rPr>
+          <w:rFonts w:ascii="Times New Roman" w:hAnsi="Times New Roman" w:cs="Times New Roman"/>
+          <w:sz w:val="24"/>
+          <w:szCs w:val="24"/>
+        </w:rPr>
+        <w:t>|</w:t>
+      </w:r>
+      <w:r>
+        <w:rPr>
+          <w:rFonts w:ascii="Times New Roman" w:hAnsi="Times New Roman" w:cs="Times New Roman"/>
+          <w:sz w:val="24"/>
+          <w:szCs w:val="24"/>
+          <w:lang w:val="en-US"/>
+        </w:rPr>
+        <w:t> </w:t>
+      </w:r>
       <w:hyperlink r:id="rId59" w:history="1">
         <w:r>
           <w:rPr>
-            <w:rStyle w:val="a3"/>
-            <w:rFonts w:ascii="Times New Roman" w:hAnsi="Times New Roman" w:cs="Times New Roman"/>
-            <w:sz w:val="24"/>
-            <w:szCs w:val="24"/>
-          </w:rPr>
-          <w:t>1</w:t>
-        </w:r>
-      </w:hyperlink>
-      <w:r>
-        <w:rPr>
-          <w:rFonts w:ascii="Times New Roman" w:hAnsi="Times New Roman" w:cs="Times New Roman"/>
-          <w:sz w:val="24"/>
-          <w:szCs w:val="24"/>
-          <w:lang w:val="en-US"/>
-        </w:rPr>
-        <w:t> </w:t>
-      </w:r>
-      <w:r>
-        <w:rPr>
-          <w:rFonts w:ascii="Times New Roman" w:hAnsi="Times New Roman" w:cs="Times New Roman"/>
-          <w:sz w:val="24"/>
-          <w:szCs w:val="24"/>
-        </w:rPr>
-        <w:t>|</w:t>
-      </w:r>
-      <w:r>
-        <w:rPr>
-          <w:rFonts w:ascii="Times New Roman" w:hAnsi="Times New Roman" w:cs="Times New Roman"/>
-          <w:sz w:val="24"/>
-          <w:szCs w:val="24"/>
-          <w:lang w:val="en-US"/>
-        </w:rPr>
-        <w:t> </w:t>
+            <w:rStyle w:val="Hyperlink"/>
+            <w:rFonts w:ascii="Times New Roman" w:hAnsi="Times New Roman" w:cs="Times New Roman"/>
+            <w:sz w:val="24"/>
+            <w:szCs w:val="24"/>
+          </w:rPr>
+          <w:t>2</w:t>
+        </w:r>
+      </w:hyperlink>
+      <w:r>
+        <w:rPr>
+          <w:rFonts w:ascii="Times New Roman" w:hAnsi="Times New Roman" w:cs="Times New Roman"/>
+          <w:sz w:val="24"/>
+          <w:szCs w:val="24"/>
+        </w:rPr>
+        <w:br/>
       </w:r>
       <w:hyperlink r:id="rId60" w:history="1">
         <w:r>
           <w:rPr>
-            <w:rStyle w:val="a3"/>
-            <w:rFonts w:ascii="Times New Roman" w:hAnsi="Times New Roman" w:cs="Times New Roman"/>
-            <w:sz w:val="24"/>
-            <w:szCs w:val="24"/>
-          </w:rPr>
-          <w:t>2</w:t>
+            <w:rStyle w:val="Hyperlink"/>
+            <w:rFonts w:ascii="Times New Roman" w:hAnsi="Times New Roman" w:cs="Times New Roman"/>
+            <w:sz w:val="24"/>
+            <w:szCs w:val="24"/>
+          </w:rPr>
+          <w:t xml:space="preserve">Прочие варианты использования оператора </w:t>
+        </w:r>
+      </w:hyperlink>
+      <w:hyperlink r:id="rId61" w:history="1">
+        <w:r>
+          <w:rPr>
+            <w:rStyle w:val="Hyperlink"/>
+            <w:rFonts w:ascii="Times New Roman" w:hAnsi="Times New Roman" w:cs="Times New Roman"/>
+            <w:sz w:val="24"/>
+            <w:szCs w:val="24"/>
+            <w:lang w:val="en-US"/>
+          </w:rPr>
+          <w:t>else</w:t>
         </w:r>
       </w:hyperlink>
       <w:r>
@@ -2951,52 +2969,21 @@
         </w:rPr>
         <w:br/>
       </w:r>
-      <w:hyperlink r:id="rId61" w:history="1">
-        <w:r>
-          <w:rPr>
-            <w:rStyle w:val="a3"/>
-            <w:rFonts w:ascii="Times New Roman" w:hAnsi="Times New Roman" w:cs="Times New Roman"/>
-            <w:sz w:val="24"/>
-            <w:szCs w:val="24"/>
-          </w:rPr>
-          <w:t xml:space="preserve">Прочие варианты использования оператора </w:t>
-        </w:r>
-      </w:hyperlink>
       <w:hyperlink r:id="rId62" w:history="1">
         <w:r>
           <w:rPr>
-            <w:rStyle w:val="a3"/>
-            <w:rFonts w:ascii="Times New Roman" w:hAnsi="Times New Roman" w:cs="Times New Roman"/>
-            <w:sz w:val="24"/>
-            <w:szCs w:val="24"/>
-            <w:lang w:val="en-US"/>
-          </w:rPr>
-          <w:t>else</w:t>
-        </w:r>
-      </w:hyperlink>
-      <w:r>
-        <w:rPr>
-          <w:rFonts w:ascii="Times New Roman" w:hAnsi="Times New Roman" w:cs="Times New Roman"/>
-          <w:sz w:val="24"/>
-          <w:szCs w:val="24"/>
-        </w:rPr>
-        <w:br/>
-      </w:r>
+            <w:rStyle w:val="Hyperlink"/>
+            <w:rFonts w:ascii="Times New Roman" w:hAnsi="Times New Roman" w:cs="Times New Roman"/>
+            <w:sz w:val="24"/>
+            <w:szCs w:val="24"/>
+          </w:rPr>
+          <w:t xml:space="preserve">Онлайн-репетитор по </w:t>
+        </w:r>
+      </w:hyperlink>
       <w:hyperlink r:id="rId63" w:history="1">
         <w:r>
           <w:rPr>
-            <w:rStyle w:val="a3"/>
-            <w:rFonts w:ascii="Times New Roman" w:hAnsi="Times New Roman" w:cs="Times New Roman"/>
-            <w:sz w:val="24"/>
-            <w:szCs w:val="24"/>
-          </w:rPr>
-          <w:t xml:space="preserve">Онлайн-репетитор по </w:t>
-        </w:r>
-      </w:hyperlink>
-      <w:hyperlink r:id="rId64" w:history="1">
-        <w:r>
-          <w:rPr>
-            <w:rStyle w:val="a3"/>
+            <w:rStyle w:val="Hyperlink"/>
             <w:rFonts w:ascii="Times New Roman" w:hAnsi="Times New Roman" w:cs="Times New Roman"/>
             <w:sz w:val="24"/>
             <w:szCs w:val="24"/>
@@ -3014,48 +3001,48 @@
         <w:br/>
         <w:t>Регулярные выражения, пособие для новичков: </w:t>
       </w:r>
+      <w:hyperlink r:id="rId64" w:history="1">
+        <w:r>
+          <w:rPr>
+            <w:rStyle w:val="Hyperlink"/>
+            <w:rFonts w:ascii="Times New Roman" w:hAnsi="Times New Roman" w:cs="Times New Roman"/>
+            <w:sz w:val="24"/>
+            <w:szCs w:val="24"/>
+          </w:rPr>
+          <w:t>1</w:t>
+        </w:r>
+      </w:hyperlink>
+      <w:r>
+        <w:rPr>
+          <w:rFonts w:ascii="Times New Roman" w:hAnsi="Times New Roman" w:cs="Times New Roman"/>
+          <w:sz w:val="24"/>
+          <w:szCs w:val="24"/>
+        </w:rPr>
+        <w:t> | </w:t>
+      </w:r>
       <w:hyperlink r:id="rId65" w:history="1">
         <w:r>
           <w:rPr>
-            <w:rStyle w:val="a3"/>
-            <w:rFonts w:ascii="Times New Roman" w:hAnsi="Times New Roman" w:cs="Times New Roman"/>
-            <w:sz w:val="24"/>
-            <w:szCs w:val="24"/>
-          </w:rPr>
-          <w:t>1</w:t>
-        </w:r>
-      </w:hyperlink>
-      <w:r>
-        <w:rPr>
-          <w:rFonts w:ascii="Times New Roman" w:hAnsi="Times New Roman" w:cs="Times New Roman"/>
-          <w:sz w:val="24"/>
-          <w:szCs w:val="24"/>
-        </w:rPr>
-        <w:t> | </w:t>
+            <w:rStyle w:val="Hyperlink"/>
+            <w:rFonts w:ascii="Times New Roman" w:hAnsi="Times New Roman" w:cs="Times New Roman"/>
+            <w:sz w:val="24"/>
+            <w:szCs w:val="24"/>
+          </w:rPr>
+          <w:t>2</w:t>
+        </w:r>
+      </w:hyperlink>
+      <w:r>
+        <w:rPr>
+          <w:rFonts w:ascii="Times New Roman" w:hAnsi="Times New Roman" w:cs="Times New Roman"/>
+          <w:sz w:val="24"/>
+          <w:szCs w:val="24"/>
+        </w:rPr>
+        <w:br/>
       </w:r>
       <w:hyperlink r:id="rId66" w:history="1">
         <w:r>
           <w:rPr>
-            <w:rStyle w:val="a3"/>
-            <w:rFonts w:ascii="Times New Roman" w:hAnsi="Times New Roman" w:cs="Times New Roman"/>
-            <w:sz w:val="24"/>
-            <w:szCs w:val="24"/>
-          </w:rPr>
-          <w:t>2</w:t>
-        </w:r>
-      </w:hyperlink>
-      <w:r>
-        <w:rPr>
-          <w:rFonts w:ascii="Times New Roman" w:hAnsi="Times New Roman" w:cs="Times New Roman"/>
-          <w:sz w:val="24"/>
-          <w:szCs w:val="24"/>
-        </w:rPr>
-        <w:br/>
-      </w:r>
-      <w:hyperlink r:id="rId67" w:history="1">
-        <w:r>
-          <w:rPr>
-            <w:rStyle w:val="a3"/>
+            <w:rStyle w:val="Hyperlink"/>
             <w:rFonts w:ascii="Times New Roman" w:hAnsi="Times New Roman" w:cs="Times New Roman"/>
             <w:sz w:val="24"/>
             <w:szCs w:val="24"/>
@@ -3106,54 +3093,55 @@
           <w:sz w:val="24"/>
           <w:szCs w:val="24"/>
         </w:rPr>
-        <w:t xml:space="preserve">Понимаем декораторы в </w:t>
-      </w:r>
-      <w:proofErr w:type="spellStart"/>
-      <w:r>
-        <w:rPr>
-          <w:rFonts w:ascii="Times New Roman" w:hAnsi="Times New Roman" w:cs="Times New Roman"/>
-          <w:sz w:val="24"/>
-          <w:szCs w:val="24"/>
-        </w:rPr>
-        <w:t>Python'e</w:t>
-      </w:r>
-      <w:proofErr w:type="spellEnd"/>
-      <w:r>
-        <w:rPr>
-          <w:rFonts w:ascii="Times New Roman" w:hAnsi="Times New Roman" w:cs="Times New Roman"/>
-          <w:sz w:val="24"/>
-          <w:szCs w:val="24"/>
-        </w:rPr>
-        <w:t>, шаг за шагом. </w:t>
+        <w:t>Понимаем декораторы в Python'e, шаг за шагом. </w:t>
+      </w:r>
+      <w:hyperlink r:id="rId67" w:history="1">
+        <w:r>
+          <w:rPr>
+            <w:rStyle w:val="Hyperlink"/>
+            <w:rFonts w:ascii="Times New Roman" w:hAnsi="Times New Roman" w:cs="Times New Roman"/>
+            <w:sz w:val="24"/>
+            <w:szCs w:val="24"/>
+          </w:rPr>
+          <w:t>Шаг 1</w:t>
+        </w:r>
+      </w:hyperlink>
+      <w:r>
+        <w:rPr>
+          <w:rFonts w:ascii="Times New Roman" w:hAnsi="Times New Roman" w:cs="Times New Roman"/>
+          <w:sz w:val="24"/>
+          <w:szCs w:val="24"/>
+        </w:rPr>
+        <w:t> и </w:t>
       </w:r>
       <w:hyperlink r:id="rId68" w:history="1">
         <w:r>
           <w:rPr>
-            <w:rStyle w:val="a3"/>
-            <w:rFonts w:ascii="Times New Roman" w:hAnsi="Times New Roman" w:cs="Times New Roman"/>
-            <w:sz w:val="24"/>
-            <w:szCs w:val="24"/>
-          </w:rPr>
-          <w:t>Шаг 1</w:t>
-        </w:r>
-      </w:hyperlink>
-      <w:r>
-        <w:rPr>
-          <w:rFonts w:ascii="Times New Roman" w:hAnsi="Times New Roman" w:cs="Times New Roman"/>
-          <w:sz w:val="24"/>
-          <w:szCs w:val="24"/>
-        </w:rPr>
-        <w:t> и </w:t>
+            <w:rStyle w:val="Hyperlink"/>
+            <w:rFonts w:ascii="Times New Roman" w:hAnsi="Times New Roman" w:cs="Times New Roman"/>
+            <w:sz w:val="24"/>
+            <w:szCs w:val="24"/>
+          </w:rPr>
+          <w:t>Шаг 2</w:t>
+        </w:r>
+      </w:hyperlink>
+      <w:r>
+        <w:rPr>
+          <w:rFonts w:ascii="Times New Roman" w:hAnsi="Times New Roman" w:cs="Times New Roman"/>
+          <w:sz w:val="24"/>
+          <w:szCs w:val="24"/>
+        </w:rPr>
+        <w:br/>
       </w:r>
       <w:hyperlink r:id="rId69" w:history="1">
         <w:r>
           <w:rPr>
-            <w:rStyle w:val="a3"/>
-            <w:rFonts w:ascii="Times New Roman" w:hAnsi="Times New Roman" w:cs="Times New Roman"/>
-            <w:sz w:val="24"/>
-            <w:szCs w:val="24"/>
-          </w:rPr>
-          <w:t>Шаг 2</w:t>
+            <w:rStyle w:val="Hyperlink"/>
+            <w:rFonts w:ascii="Times New Roman" w:hAnsi="Times New Roman" w:cs="Times New Roman"/>
+            <w:sz w:val="24"/>
+            <w:szCs w:val="24"/>
+          </w:rPr>
+          <w:t>Добавляем чуть больше рефлексии: декораторы</w:t>
         </w:r>
       </w:hyperlink>
       <w:r>
@@ -3167,12 +3155,12 @@
       <w:hyperlink r:id="rId70" w:history="1">
         <w:r>
           <w:rPr>
-            <w:rStyle w:val="a3"/>
-            <w:rFonts w:ascii="Times New Roman" w:hAnsi="Times New Roman" w:cs="Times New Roman"/>
-            <w:sz w:val="24"/>
-            <w:szCs w:val="24"/>
-          </w:rPr>
-          <w:t>Добавляем чуть больше рефлексии: декораторы</w:t>
+            <w:rStyle w:val="Hyperlink"/>
+            <w:rFonts w:ascii="Times New Roman" w:hAnsi="Times New Roman" w:cs="Times New Roman"/>
+            <w:sz w:val="24"/>
+            <w:szCs w:val="24"/>
+          </w:rPr>
+          <w:t>Сила и красота декораторов</w:t>
         </w:r>
       </w:hyperlink>
       <w:r>
@@ -3186,12 +3174,12 @@
       <w:hyperlink r:id="rId71" w:history="1">
         <w:r>
           <w:rPr>
-            <w:rStyle w:val="a3"/>
-            <w:rFonts w:ascii="Times New Roman" w:hAnsi="Times New Roman" w:cs="Times New Roman"/>
-            <w:sz w:val="24"/>
-            <w:szCs w:val="24"/>
-          </w:rPr>
-          <w:t>Сила и красота декораторов</w:t>
+            <w:rStyle w:val="Hyperlink"/>
+            <w:rFonts w:ascii="Times New Roman" w:hAnsi="Times New Roman" w:cs="Times New Roman"/>
+            <w:sz w:val="24"/>
+            <w:szCs w:val="24"/>
+          </w:rPr>
+          <w:t>Python: декорируем декораторы. Снова</w:t>
         </w:r>
       </w:hyperlink>
       <w:r>
@@ -3203,68 +3191,192 @@
         <w:br/>
       </w:r>
       <w:hyperlink r:id="rId72" w:history="1">
-        <w:proofErr w:type="spellStart"/>
-        <w:r>
-          <w:rPr>
-            <w:rStyle w:val="a3"/>
-            <w:rFonts w:ascii="Times New Roman" w:hAnsi="Times New Roman" w:cs="Times New Roman"/>
-            <w:sz w:val="24"/>
-            <w:szCs w:val="24"/>
-          </w:rPr>
-          <w:t>Python</w:t>
-        </w:r>
-        <w:proofErr w:type="spellEnd"/>
-        <w:r>
-          <w:rPr>
-            <w:rStyle w:val="a3"/>
-            <w:rFonts w:ascii="Times New Roman" w:hAnsi="Times New Roman" w:cs="Times New Roman"/>
-            <w:sz w:val="24"/>
-            <w:szCs w:val="24"/>
-          </w:rPr>
-          <w:t>: декорируем декораторы. Снова</w:t>
-        </w:r>
-      </w:hyperlink>
-      <w:r>
-        <w:rPr>
-          <w:rFonts w:ascii="Times New Roman" w:hAnsi="Times New Roman" w:cs="Times New Roman"/>
-          <w:sz w:val="24"/>
-          <w:szCs w:val="24"/>
-        </w:rPr>
-        <w:br/>
-      </w:r>
+        <w:r>
+          <w:rPr>
+            <w:rStyle w:val="Hyperlink"/>
+            <w:rFonts w:ascii="Times New Roman" w:hAnsi="Times New Roman" w:cs="Times New Roman"/>
+            <w:sz w:val="24"/>
+            <w:szCs w:val="24"/>
+          </w:rPr>
+          <w:t xml:space="preserve">Декоратор </w:t>
+        </w:r>
+      </w:hyperlink>
       <w:hyperlink r:id="rId73" w:history="1">
         <w:r>
           <w:rPr>
-            <w:rStyle w:val="a3"/>
-            <w:rFonts w:ascii="Times New Roman" w:hAnsi="Times New Roman" w:cs="Times New Roman"/>
-            <w:sz w:val="24"/>
-            <w:szCs w:val="24"/>
-          </w:rPr>
-          <w:t xml:space="preserve">Декоратор </w:t>
-        </w:r>
-      </w:hyperlink>
-      <w:hyperlink r:id="rId74" w:history="1">
-        <w:proofErr w:type="spellStart"/>
-        <w:r>
-          <w:rPr>
-            <w:rStyle w:val="a3"/>
+            <w:rStyle w:val="Hyperlink"/>
             <w:rFonts w:ascii="Times New Roman" w:hAnsi="Times New Roman" w:cs="Times New Roman"/>
             <w:sz w:val="24"/>
             <w:szCs w:val="24"/>
           </w:rPr>
           <w:t>cached_property</w:t>
         </w:r>
-        <w:proofErr w:type="spellEnd"/>
       </w:hyperlink>
     </w:p>
     <w:p>
       <w:pPr>
         <w:rPr>
           <w:rFonts w:ascii="Times New Roman" w:hAnsi="Times New Roman" w:cs="Times New Roman"/>
-          <w:sz w:val="32"/>
-          <w:szCs w:val="32"/>
-        </w:rPr>
-      </w:pPr>
+          <w:sz w:val="24"/>
+          <w:szCs w:val="24"/>
+          <w:u w:val="single"/>
+        </w:rPr>
+      </w:pPr>
+      <w:bookmarkStart w:id="0" w:name="_GoBack"/>
+      <w:bookmarkEnd w:id="0"/>
+    </w:p>
+    <w:p>
+      <w:pPr>
+        <w:rPr>
+          <w:rFonts w:ascii="Times New Roman" w:hAnsi="Times New Roman" w:cs="Times New Roman"/>
+          <w:sz w:val="24"/>
+          <w:szCs w:val="24"/>
+          <w:u w:val="single"/>
+        </w:rPr>
+      </w:pPr>
+      <w:r>
+        <w:rPr>
+          <w:rFonts w:ascii="Times New Roman" w:hAnsi="Times New Roman" w:cs="Times New Roman"/>
+          <w:sz w:val="24"/>
+          <w:szCs w:val="24"/>
+          <w:u w:val="single"/>
+        </w:rPr>
+        <w:t>Базы данных</w:t>
+      </w:r>
+    </w:p>
+    <w:p>
+      <w:pPr>
+        <w:spacing w:after="0" w:line="240" w:lineRule="auto"/>
+        <w:rPr>
+          <w:rFonts w:ascii="Times New Roman" w:hAnsi="Times New Roman" w:cs="Times New Roman"/>
+          <w:sz w:val="24"/>
+          <w:szCs w:val="24"/>
+        </w:rPr>
+      </w:pPr>
+      <w:hyperlink r:id="rId74" w:history="1">
+        <w:r>
+          <w:rPr>
+            <w:rStyle w:val="Hyperlink"/>
+            <w:rFonts w:ascii="Times New Roman" w:hAnsi="Times New Roman" w:cs="Times New Roman"/>
+            <w:sz w:val="24"/>
+            <w:szCs w:val="24"/>
+          </w:rPr>
+          <w:t>https://lectureswww.readthedocs.io/6.www.sync/2.codding/9.databases/db-api.html</w:t>
+        </w:r>
+      </w:hyperlink>
+    </w:p>
+    <w:p>
+      <w:pPr>
+        <w:spacing w:after="0" w:line="240" w:lineRule="auto"/>
+        <w:rPr>
+          <w:rFonts w:ascii="Times New Roman" w:hAnsi="Times New Roman" w:cs="Times New Roman"/>
+          <w:sz w:val="24"/>
+          <w:szCs w:val="24"/>
+        </w:rPr>
+      </w:pPr>
+      <w:hyperlink r:id="rId75" w:history="1">
+        <w:r>
+          <w:rPr>
+            <w:rStyle w:val="Hyperlink"/>
+            <w:rFonts w:ascii="Times New Roman" w:hAnsi="Times New Roman" w:cs="Times New Roman"/>
+            <w:sz w:val="24"/>
+            <w:szCs w:val="24"/>
+          </w:rPr>
+          <w:t>https://habr.com/ru/post/321510/</w:t>
+        </w:r>
+      </w:hyperlink>
+    </w:p>
+    <w:p>
+      <w:pPr>
+        <w:spacing w:after="0" w:line="240" w:lineRule="auto"/>
+        <w:rPr>
+          <w:rFonts w:ascii="Times New Roman" w:hAnsi="Times New Roman" w:cs="Times New Roman"/>
+          <w:sz w:val="24"/>
+          <w:szCs w:val="24"/>
+        </w:rPr>
+      </w:pPr>
+      <w:hyperlink r:id="rId76" w:history="1">
+        <w:r>
+          <w:rPr>
+            <w:rStyle w:val="Hyperlink"/>
+            <w:rFonts w:ascii="Times New Roman" w:hAnsi="Times New Roman" w:cs="Times New Roman"/>
+            <w:sz w:val="24"/>
+            <w:szCs w:val="24"/>
+          </w:rPr>
+          <w:t>https://docs.sqlalchemy.org/en/latest/orm/query.html</w:t>
+        </w:r>
+      </w:hyperlink>
+    </w:p>
+    <w:p>
+      <w:pPr>
+        <w:spacing w:after="0" w:line="240" w:lineRule="auto"/>
+        <w:rPr>
+          <w:rFonts w:ascii="Times New Roman" w:hAnsi="Times New Roman" w:cs="Times New Roman"/>
+          <w:sz w:val="24"/>
+          <w:szCs w:val="24"/>
+        </w:rPr>
+      </w:pPr>
+      <w:hyperlink r:id="rId77" w:history="1">
+        <w:r>
+          <w:rPr>
+            <w:rStyle w:val="Hyperlink"/>
+            <w:rFonts w:ascii="Times New Roman" w:hAnsi="Times New Roman" w:cs="Times New Roman"/>
+            <w:sz w:val="24"/>
+            <w:szCs w:val="24"/>
+          </w:rPr>
+          <w:t>https://cx-oracle.readthedocs.io/en/latest/</w:t>
+        </w:r>
+      </w:hyperlink>
+    </w:p>
+    <w:p>
+      <w:pPr>
+        <w:spacing w:after="0" w:line="240" w:lineRule="auto"/>
+        <w:rPr>
+          <w:rFonts w:ascii="Times New Roman" w:hAnsi="Times New Roman" w:cs="Times New Roman"/>
+          <w:sz w:val="24"/>
+          <w:szCs w:val="24"/>
+        </w:rPr>
+      </w:pPr>
+      <w:hyperlink r:id="rId78" w:history="1">
+        <w:r>
+          <w:rPr>
+            <w:rStyle w:val="Hyperlink"/>
+            <w:rFonts w:ascii="Times New Roman" w:hAnsi="Times New Roman" w:cs="Times New Roman"/>
+            <w:sz w:val="24"/>
+            <w:szCs w:val="24"/>
+          </w:rPr>
+          <w:t>https://oracle.github.io/python-cx_Oracle/</w:t>
+        </w:r>
+      </w:hyperlink>
+    </w:p>
+    <w:p>
+      <w:pPr>
+        <w:spacing w:after="0" w:line="240" w:lineRule="auto"/>
+        <w:rPr>
+          <w:rFonts w:ascii="Times New Roman" w:hAnsi="Times New Roman" w:cs="Times New Roman"/>
+          <w:sz w:val="24"/>
+          <w:szCs w:val="24"/>
+        </w:rPr>
+      </w:pPr>
+      <w:hyperlink r:id="rId79" w:history="1">
+        <w:r>
+          <w:rPr>
+            <w:rStyle w:val="Hyperlink"/>
+            <w:rFonts w:ascii="Times New Roman" w:hAnsi="Times New Roman" w:cs="Times New Roman"/>
+            <w:sz w:val="24"/>
+            <w:szCs w:val="24"/>
+          </w:rPr>
+          <w:t>http://docs.mongoengine.org/guide/defining-documents.html</w:t>
+        </w:r>
+      </w:hyperlink>
+      <w:r>
+        <w:rPr>
+          <w:rFonts w:ascii="Times New Roman" w:hAnsi="Times New Roman" w:cs="Times New Roman"/>
+          <w:sz w:val="24"/>
+          <w:szCs w:val="24"/>
+        </w:rPr>
+        <w:br/>
+      </w:r>
     </w:p>
     <w:sectPr>
       <w:pgSz w:w="11906" w:h="16838"/>
@@ -3277,7 +3389,7 @@
 </file>
 
 <file path=word/numbering.xml><?xml version="1.0" encoding="utf-8"?>
-<w:numbering xmlns:wpc="http://schemas.microsoft.com/office/word/2010/wordprocessingCanvas" xmlns:cx="http://schemas.microsoft.com/office/drawing/2014/chartex" xmlns:mc="http://schemas.openxmlformats.org/markup-compatibility/2006" xmlns:o="urn:schemas-microsoft-com:office:office" xmlns:r="http://schemas.openxmlformats.org/officeDocument/2006/relationships" xmlns:m="http://schemas.openxmlformats.org/officeDocument/2006/math" xmlns:v="urn:schemas-microsoft-com:vml" xmlns:wp14="http://schemas.microsoft.com/office/word/2010/wordprocessingDrawing" xmlns:wp="http://schemas.openxmlformats.org/drawingml/2006/wordprocessingDrawing" xmlns:w10="urn:schemas-microsoft-com:office:word" xmlns:w="http://schemas.openxmlformats.org/wordprocessingml/2006/main" xmlns:w14="http://schemas.microsoft.com/office/word/2010/wordml" xmlns:w15="http://schemas.microsoft.com/office/word/2012/wordml" xmlns:w16se="http://schemas.microsoft.com/office/word/2015/wordml/symex" xmlns:wpg="http://schemas.microsoft.com/office/word/2010/wordprocessingGroup" xmlns:wpi="http://schemas.microsoft.com/office/word/2010/wordprocessingInk" xmlns:wne="http://schemas.microsoft.com/office/word/2006/wordml" xmlns:wps="http://schemas.microsoft.com/office/word/2010/wordprocessingShape" mc:Ignorable="w14 w15 w16se wp14">
+<w:numbering xmlns:wpc="http://schemas.microsoft.com/office/word/2010/wordprocessingCanvas" xmlns:mc="http://schemas.openxmlformats.org/markup-compatibility/2006" xmlns:o="urn:schemas-microsoft-com:office:office" xmlns:r="http://schemas.openxmlformats.org/officeDocument/2006/relationships" xmlns:m="http://schemas.openxmlformats.org/officeDocument/2006/math" xmlns:v="urn:schemas-microsoft-com:vml" xmlns:wp14="http://schemas.microsoft.com/office/word/2010/wordprocessingDrawing" xmlns:wp="http://schemas.openxmlformats.org/drawingml/2006/wordprocessingDrawing" xmlns:w10="urn:schemas-microsoft-com:office:word" xmlns:w="http://schemas.openxmlformats.org/wordprocessingml/2006/main" xmlns:w14="http://schemas.microsoft.com/office/word/2010/wordml" xmlns:w15="http://schemas.microsoft.com/office/word/2012/wordml" xmlns:wpg="http://schemas.microsoft.com/office/word/2010/wordprocessingGroup" xmlns:wpi="http://schemas.microsoft.com/office/word/2010/wordprocessingInk" xmlns:wne="http://schemas.microsoft.com/office/word/2006/wordml" xmlns:wps="http://schemas.microsoft.com/office/word/2010/wordprocessingShape" mc:Ignorable="w14 w15 wp14">
   <w:abstractNum w:abstractNumId="0" w15:restartNumberingAfterBreak="0">
     <w:nsid w:val="04EA218B"/>
     <w:multiLevelType w:val="hybridMultilevel"/>
@@ -3490,7 +3602,7 @@
 </file>
 
 <file path=word/styles.xml><?xml version="1.0" encoding="utf-8"?>
-<w:styles xmlns:mc="http://schemas.openxmlformats.org/markup-compatibility/2006" xmlns:r="http://schemas.openxmlformats.org/officeDocument/2006/relationships" xmlns:w="http://schemas.openxmlformats.org/wordprocessingml/2006/main" xmlns:w14="http://schemas.microsoft.com/office/word/2010/wordml" xmlns:w15="http://schemas.microsoft.com/office/word/2012/wordml" xmlns:w16se="http://schemas.microsoft.com/office/word/2015/wordml/symex" mc:Ignorable="w14 w15 w16se">
+<w:styles xmlns:mc="http://schemas.openxmlformats.org/markup-compatibility/2006" xmlns:r="http://schemas.openxmlformats.org/officeDocument/2006/relationships" xmlns:w="http://schemas.openxmlformats.org/wordprocessingml/2006/main" xmlns:w14="http://schemas.microsoft.com/office/word/2010/wordml" xmlns:w15="http://schemas.microsoft.com/office/word/2012/wordml" mc:Ignorable="w14 w15">
   <w:docDefaults>
     <w:rPrDefault>
       <w:rPr>
@@ -3879,16 +3991,17 @@
     <w:lsdException w:name="List Table 6 Colorful Accent 6" w:uiPriority="51"/>
     <w:lsdException w:name="List Table 7 Colorful Accent 6" w:uiPriority="52"/>
   </w:latentStyles>
-  <w:style w:type="paragraph" w:default="1" w:styleId="a">
+  <w:style w:type="paragraph" w:default="1" w:styleId="Normal">
     <w:name w:val="Normal"/>
     <w:qFormat/>
   </w:style>
-  <w:style w:type="character" w:default="1" w:styleId="a0">
+  <w:style w:type="character" w:default="1" w:styleId="DefaultParagraphFont">
     <w:name w:val="Default Paragraph Font"/>
     <w:uiPriority w:val="1"/>
+    <w:semiHidden/>
     <w:unhideWhenUsed/>
   </w:style>
-  <w:style w:type="table" w:default="1" w:styleId="a1">
+  <w:style w:type="table" w:default="1" w:styleId="TableNormal">
     <w:name w:val="Normal Table"/>
     <w:uiPriority w:val="99"/>
     <w:semiHidden/>
@@ -3903,15 +4016,15 @@
       </w:tblCellMar>
     </w:tblPr>
   </w:style>
-  <w:style w:type="numbering" w:default="1" w:styleId="a2">
+  <w:style w:type="numbering" w:default="1" w:styleId="NoList">
     <w:name w:val="No List"/>
     <w:uiPriority w:val="99"/>
     <w:semiHidden/>
     <w:unhideWhenUsed/>
   </w:style>
-  <w:style w:type="character" w:styleId="a3">
+  <w:style w:type="character" w:styleId="Hyperlink">
     <w:name w:val="Hyperlink"/>
-    <w:basedOn w:val="a0"/>
+    <w:basedOn w:val="DefaultParagraphFont"/>
     <w:uiPriority w:val="99"/>
     <w:unhideWhenUsed/>
     <w:rsid w:val="007B5B9E"/>
@@ -3920,9 +4033,9 @@
       <w:u w:val="single"/>
     </w:rPr>
   </w:style>
-  <w:style w:type="paragraph" w:styleId="a4">
+  <w:style w:type="paragraph" w:styleId="ListParagraph">
     <w:name w:val="List Paragraph"/>
-    <w:basedOn w:val="a"/>
+    <w:basedOn w:val="Normal"/>
     <w:uiPriority w:val="34"/>
     <w:qFormat/>
     <w:rsid w:val="007B5B9E"/>

</xml_diff>